<commit_message>
Finished notes from OpenCV Camera calibration doc
</commit_message>
<xml_diff>
--- a/Docs/Източници/Camera calibration.docx
+++ b/Docs/Източници/Camera calibration.docx
@@ -1,21 +1,32 @@
 
 <file path=word/document.xml><?xml version="1.0" encoding="utf-8"?>
-<w:document xmlns:o="urn:schemas-microsoft-com:office:office" xmlns:r="http://schemas.openxmlformats.org/officeDocument/2006/relationships" xmlns:v="urn:schemas-microsoft-com:vml" xmlns:w="http://schemas.openxmlformats.org/wordprocessingml/2006/main" xmlns:w10="urn:schemas-microsoft-com:office:word" xmlns:wp="http://schemas.openxmlformats.org/drawingml/2006/wordprocessingDrawing" xmlns:wps="http://schemas.microsoft.com/office/word/2010/wordprocessingShape" xmlns:wpg="http://schemas.microsoft.com/office/word/2010/wordprocessingGroup" xmlns:mc="http://schemas.openxmlformats.org/markup-compatibility/2006" xmlns:wp14="http://schemas.microsoft.com/office/word/2010/wordprocessingDrawing" xmlns:w14="http://schemas.microsoft.com/office/word/2010/wordml" mc:Ignorable="w14 wp14">
+<w:document xmlns:wpc="http://schemas.microsoft.com/office/word/2010/wordprocessingCanvas" xmlns:cx="http://schemas.microsoft.com/office/drawing/2014/chartex" xmlns:cx1="http://schemas.microsoft.com/office/drawing/2015/9/8/chartex" xmlns:cx2="http://schemas.microsoft.com/office/drawing/2015/10/21/chartex" xmlns:cx3="http://schemas.microsoft.com/office/drawing/2016/5/9/chartex" xmlns:cx4="http://schemas.microsoft.com/office/drawing/2016/5/10/chartex" xmlns:cx5="http://schemas.microsoft.com/office/drawing/2016/5/11/chartex" xmlns:cx6="http://schemas.microsoft.com/office/drawing/2016/5/12/chartex" xmlns:cx7="http://schemas.microsoft.com/office/drawing/2016/5/13/chartex" xmlns:cx8="http://schemas.microsoft.com/office/drawing/2016/5/14/chartex" xmlns:mc="http://schemas.openxmlformats.org/markup-compatibility/2006" xmlns:aink="http://schemas.microsoft.com/office/drawing/2016/ink" xmlns:am3d="http://schemas.microsoft.com/office/drawing/2017/model3d" xmlns:o="urn:schemas-microsoft-com:office:office" xmlns:r="http://schemas.openxmlformats.org/officeDocument/2006/relationships" xmlns:m="http://schemas.openxmlformats.org/officeDocument/2006/math" xmlns:v="urn:schemas-microsoft-com:vml" xmlns:wp14="http://schemas.microsoft.com/office/word/2010/wordprocessingDrawing" xmlns:wp="http://schemas.openxmlformats.org/drawingml/2006/wordprocessingDrawing" xmlns:w10="urn:schemas-microsoft-com:office:word" xmlns:w="http://schemas.openxmlformats.org/wordprocessingml/2006/main" xmlns:w14="http://schemas.microsoft.com/office/word/2010/wordml" xmlns:w15="http://schemas.microsoft.com/office/word/2012/wordml" xmlns:w16cid="http://schemas.microsoft.com/office/word/2016/wordml/cid" xmlns:w16se="http://schemas.microsoft.com/office/word/2015/wordml/symex" xmlns:wpg="http://schemas.microsoft.com/office/word/2010/wordprocessingGroup" xmlns:wpi="http://schemas.microsoft.com/office/word/2010/wordprocessingInk" xmlns:wne="http://schemas.microsoft.com/office/word/2006/wordml" xmlns:wps="http://schemas.microsoft.com/office/word/2010/wordprocessingShape" mc:Ignorable="w14 w15 w16se w16cid wp14">
   <w:body>
     <w:p>
       <w:pPr>
-        <w:pStyle w:val="Normal"/>
         <w:jc w:val="both"/>
-        <w:rPr/>
-      </w:pPr>
-      <w:hyperlink r:id="rId2">
-        <w:r>
-          <w:rPr>
-            <w:rStyle w:val="InternetLink"/>
-          </w:rPr>
-          <w:t>https://docs.opencv.org/3.4.15/dc/dbb/tutorial_py_calibration.html</w:t>
-        </w:r>
-      </w:hyperlink>
+      </w:pPr>
+      <w:r>
+        <w:fldChar w:fldCharType="begin"/>
+      </w:r>
+      <w:r>
+        <w:instrText xml:space="preserve"> HYPERLINK "https://docs.opencv.org/3.4.15/dc/dbb/tutorial_py_calibration.html" \h </w:instrText>
+      </w:r>
+      <w:r>
+        <w:fldChar w:fldCharType="separate"/>
+      </w:r>
+      <w:r>
+        <w:rPr>
+          <w:rStyle w:val="InternetLink"/>
+        </w:rPr>
+        <w:t>https://docs.opencv.org/3.4.15/dc/dbb/tutorial_py_calibration.html</w:t>
+      </w:r>
+      <w:r>
+        <w:rPr>
+          <w:rStyle w:val="InternetLink"/>
+        </w:rPr>
+        <w:fldChar w:fldCharType="end"/>
+      </w:r>
     </w:p>
     <w:p>
       <w:pPr>
@@ -34,7 +45,6 @@
     </w:p>
     <w:p>
       <w:pPr>
-        <w:pStyle w:val="Normal"/>
         <w:jc w:val="both"/>
         <w:rPr>
           <w:lang w:val="bg-BG"/>
@@ -44,11 +54,29 @@
         <w:rPr>
           <w:lang w:val="bg-BG"/>
         </w:rPr>
-        <w:t>Някои pinhole)камери внасят значително изкривяване в изображението. Два основни вида изкривяване са радиално и тангенциално.</w:t>
-      </w:r>
-      <w:r>
-        <w:rPr>
-          <w:rFonts w:eastAsia="" w:eastAsiaTheme="minorEastAsia"/>
+        <w:t>Някои pinhole</w:t>
+      </w:r>
+      <w:r>
+        <w:rPr>
+          <w:lang w:val="bg-BG"/>
+        </w:rPr>
+        <w:t xml:space="preserve"> </w:t>
+      </w:r>
+      <w:r>
+        <w:rPr>
+          <w:lang w:val="bg-BG"/>
+        </w:rPr>
+        <w:t xml:space="preserve">камери внасят значително изкривяване в изображението. Два основни </w:t>
+      </w:r>
+      <w:r>
+        <w:rPr>
+          <w:lang w:val="bg-BG"/>
+        </w:rPr>
+        <w:t>вида изкривяване са радиално и тангенциално.</w:t>
+      </w:r>
+      <w:r>
+        <w:rPr>
+          <w:rFonts w:eastAsiaTheme="minorEastAsia"/>
           <w:lang w:val="bg-BG"/>
         </w:rPr>
         <w:t xml:space="preserve"> За стерео приложения първо тези изкривявания трябва да се премахнат.</w:t>
@@ -96,7 +124,6 @@
           <w:numId w:val="3"/>
         </w:numPr>
         <w:jc w:val="both"/>
-        <w:rPr/>
       </w:pPr>
       <w:r>
         <w:rPr>
@@ -113,19 +140,22 @@
           <w:numId w:val="1"/>
         </w:numPr>
         <w:jc w:val="both"/>
-        <w:rPr/>
-      </w:pPr>
-      <w:r>
-        <w:rPr/>
-      </w:r>
-      <m:oMath xmlns:m="http://schemas.openxmlformats.org/officeDocument/2006/math">
+      </w:pPr>
+      <m:oMath>
         <m:sSub>
+          <m:sSubPr>
+            <m:ctrlPr>
+              <w:rPr>
+                <w:rFonts w:ascii="Cambria Math" w:hAnsi="Cambria Math"/>
+              </w:rPr>
+            </m:ctrlPr>
+          </m:sSubPr>
           <m:e>
             <m:r>
               <w:rPr>
                 <w:rFonts w:ascii="Cambria Math" w:hAnsi="Cambria Math"/>
               </w:rPr>
-              <m:t xml:space="preserve">x</m:t>
+              <m:t>x</m:t>
             </m:r>
           </m:e>
           <m:sub>
@@ -133,7 +163,19 @@
               <w:rPr>
                 <w:rFonts w:ascii="Cambria Math" w:hAnsi="Cambria Math"/>
               </w:rPr>
-              <m:t xml:space="preserve">distorted</m:t>
+              <m:t>d</m:t>
+            </m:r>
+            <m:r>
+              <w:rPr>
+                <w:rFonts w:ascii="Cambria Math" w:hAnsi="Cambria Math"/>
+              </w:rPr>
+              <m:t>i</m:t>
+            </m:r>
+            <m:r>
+              <w:rPr>
+                <w:rFonts w:ascii="Cambria Math" w:hAnsi="Cambria Math"/>
+              </w:rPr>
+              <m:t>storted</m:t>
             </m:r>
           </m:sub>
         </m:sSub>
@@ -141,39 +183,43 @@
           <w:rPr>
             <w:rFonts w:ascii="Cambria Math" w:hAnsi="Cambria Math"/>
           </w:rPr>
-          <m:t xml:space="preserve">=</m:t>
+          <m:t>=</m:t>
         </m:r>
         <m:r>
           <w:rPr>
             <w:rFonts w:ascii="Cambria Math" w:hAnsi="Cambria Math"/>
           </w:rPr>
-          <m:t xml:space="preserve">x</m:t>
+          <m:t>x</m:t>
         </m:r>
         <m:d>
           <m:dPr>
-            <m:begChr m:val="("/>
-            <m:endChr m:val=")"/>
+            <m:ctrlPr>
+              <w:rPr>
+                <w:rFonts w:ascii="Cambria Math" w:hAnsi="Cambria Math"/>
+              </w:rPr>
+            </m:ctrlPr>
           </m:dPr>
           <m:e>
             <m:r>
               <w:rPr>
                 <w:rFonts w:ascii="Cambria Math" w:hAnsi="Cambria Math"/>
               </w:rPr>
-              <m:t xml:space="preserve">1</m:t>
-            </m:r>
-            <m:r>
-              <w:rPr>
-                <w:rFonts w:ascii="Cambria Math" w:hAnsi="Cambria Math"/>
-              </w:rPr>
-              <m:t xml:space="preserve">+</m:t>
+              <m:t>1+</m:t>
             </m:r>
             <m:sSub>
+              <m:sSubPr>
+                <m:ctrlPr>
+                  <w:rPr>
+                    <w:rFonts w:ascii="Cambria Math" w:hAnsi="Cambria Math"/>
+                  </w:rPr>
+                </m:ctrlPr>
+              </m:sSubPr>
               <m:e>
                 <m:r>
                   <w:rPr>
                     <w:rFonts w:ascii="Cambria Math" w:hAnsi="Cambria Math"/>
                   </w:rPr>
-                  <m:t xml:space="preserve">k</m:t>
+                  <m:t>k</m:t>
                 </m:r>
               </m:e>
               <m:sub>
@@ -181,17 +227,24 @@
                   <w:rPr>
                     <w:rFonts w:ascii="Cambria Math" w:hAnsi="Cambria Math"/>
                   </w:rPr>
-                  <m:t xml:space="preserve">1</m:t>
+                  <m:t>1</m:t>
                 </m:r>
               </m:sub>
             </m:sSub>
             <m:sSup>
+              <m:sSupPr>
+                <m:ctrlPr>
+                  <w:rPr>
+                    <w:rFonts w:ascii="Cambria Math" w:hAnsi="Cambria Math"/>
+                  </w:rPr>
+                </m:ctrlPr>
+              </m:sSupPr>
               <m:e>
                 <m:r>
                   <w:rPr>
                     <w:rFonts w:ascii="Cambria Math" w:hAnsi="Cambria Math"/>
                   </w:rPr>
-                  <m:t xml:space="preserve">r</m:t>
+                  <m:t>r</m:t>
                 </m:r>
               </m:e>
               <m:sup>
@@ -199,7 +252,7 @@
                   <w:rPr>
                     <w:rFonts w:ascii="Cambria Math" w:hAnsi="Cambria Math"/>
                   </w:rPr>
-                  <m:t xml:space="preserve">2</m:t>
+                  <m:t>2</m:t>
                 </m:r>
               </m:sup>
             </m:sSup>
@@ -207,21 +260,22 @@
               <w:rPr>
                 <w:rFonts w:ascii="Cambria Math" w:hAnsi="Cambria Math"/>
               </w:rPr>
-              <m:t xml:space="preserve">+</m:t>
-            </m:r>
-            <m:r>
-              <w:rPr>
-                <w:rFonts w:ascii="Cambria Math" w:hAnsi="Cambria Math"/>
-              </w:rPr>
-              <m:t xml:space="preserve">+</m:t>
+              <m:t>++</m:t>
             </m:r>
             <m:sSub>
+              <m:sSubPr>
+                <m:ctrlPr>
+                  <w:rPr>
+                    <w:rFonts w:ascii="Cambria Math" w:hAnsi="Cambria Math"/>
+                  </w:rPr>
+                </m:ctrlPr>
+              </m:sSubPr>
               <m:e>
                 <m:r>
                   <w:rPr>
                     <w:rFonts w:ascii="Cambria Math" w:hAnsi="Cambria Math"/>
                   </w:rPr>
-                  <m:t xml:space="preserve">k</m:t>
+                  <m:t>k</m:t>
                 </m:r>
               </m:e>
               <m:sub>
@@ -229,17 +283,24 @@
                   <w:rPr>
                     <w:rFonts w:ascii="Cambria Math" w:hAnsi="Cambria Math"/>
                   </w:rPr>
-                  <m:t xml:space="preserve">2</m:t>
+                  <m:t>2</m:t>
                 </m:r>
               </m:sub>
             </m:sSub>
             <m:sSup>
+              <m:sSupPr>
+                <m:ctrlPr>
+                  <w:rPr>
+                    <w:rFonts w:ascii="Cambria Math" w:hAnsi="Cambria Math"/>
+                  </w:rPr>
+                </m:ctrlPr>
+              </m:sSupPr>
               <m:e>
                 <m:r>
                   <w:rPr>
                     <w:rFonts w:ascii="Cambria Math" w:hAnsi="Cambria Math"/>
                   </w:rPr>
-                  <m:t xml:space="preserve">r</m:t>
+                  <m:t>r</m:t>
                 </m:r>
               </m:e>
               <m:sup>
@@ -247,7 +308,7 @@
                   <w:rPr>
                     <w:rFonts w:ascii="Cambria Math" w:hAnsi="Cambria Math"/>
                   </w:rPr>
-                  <m:t xml:space="preserve">4</m:t>
+                  <m:t>4</m:t>
                 </m:r>
               </m:sup>
             </m:sSup>
@@ -255,15 +316,22 @@
               <w:rPr>
                 <w:rFonts w:ascii="Cambria Math" w:hAnsi="Cambria Math"/>
               </w:rPr>
-              <m:t xml:space="preserve">+</m:t>
+              <m:t>+</m:t>
             </m:r>
             <m:sSub>
+              <m:sSubPr>
+                <m:ctrlPr>
+                  <w:rPr>
+                    <w:rFonts w:ascii="Cambria Math" w:hAnsi="Cambria Math"/>
+                  </w:rPr>
+                </m:ctrlPr>
+              </m:sSubPr>
               <m:e>
                 <m:r>
                   <w:rPr>
                     <w:rFonts w:ascii="Cambria Math" w:hAnsi="Cambria Math"/>
                   </w:rPr>
-                  <m:t xml:space="preserve">k</m:t>
+                  <m:t>k</m:t>
                 </m:r>
               </m:e>
               <m:sub>
@@ -271,17 +339,24 @@
                   <w:rPr>
                     <w:rFonts w:ascii="Cambria Math" w:hAnsi="Cambria Math"/>
                   </w:rPr>
-                  <m:t xml:space="preserve">3</m:t>
+                  <m:t>3</m:t>
                 </m:r>
               </m:sub>
             </m:sSub>
             <m:sSup>
+              <m:sSupPr>
+                <m:ctrlPr>
+                  <w:rPr>
+                    <w:rFonts w:ascii="Cambria Math" w:hAnsi="Cambria Math"/>
+                  </w:rPr>
+                </m:ctrlPr>
+              </m:sSupPr>
               <m:e>
                 <m:r>
                   <w:rPr>
                     <w:rFonts w:ascii="Cambria Math" w:hAnsi="Cambria Math"/>
                   </w:rPr>
-                  <m:t xml:space="preserve">r</m:t>
+                  <m:t>r</m:t>
                 </m:r>
               </m:e>
               <m:sup>
@@ -289,7 +364,7 @@
                   <w:rPr>
                     <w:rFonts w:ascii="Cambria Math" w:hAnsi="Cambria Math"/>
                   </w:rPr>
-                  <m:t xml:space="preserve">6</m:t>
+                  <m:t>6</m:t>
                 </m:r>
               </m:sup>
             </m:sSup>
@@ -306,20 +381,24 @@
         </w:numPr>
         <w:jc w:val="both"/>
         <w:rPr>
-          <w:rFonts w:eastAsia="" w:eastAsiaTheme="minorEastAsia"/>
-        </w:rPr>
-      </w:pPr>
-      <w:r>
-        <w:rPr/>
-      </w:r>
-      <m:oMath xmlns:m="http://schemas.openxmlformats.org/officeDocument/2006/math">
+          <w:rFonts w:eastAsiaTheme="minorEastAsia"/>
+        </w:rPr>
+      </w:pPr>
+      <m:oMath>
         <m:sSub>
+          <m:sSubPr>
+            <m:ctrlPr>
+              <w:rPr>
+                <w:rFonts w:ascii="Cambria Math" w:hAnsi="Cambria Math"/>
+              </w:rPr>
+            </m:ctrlPr>
+          </m:sSubPr>
           <m:e>
             <m:r>
               <w:rPr>
                 <w:rFonts w:ascii="Cambria Math" w:hAnsi="Cambria Math"/>
               </w:rPr>
-              <m:t xml:space="preserve">y</m:t>
+              <m:t>y</m:t>
             </m:r>
           </m:e>
           <m:sub>
@@ -327,7 +406,7 @@
               <w:rPr>
                 <w:rFonts w:ascii="Cambria Math" w:hAnsi="Cambria Math"/>
               </w:rPr>
-              <m:t xml:space="preserve">distorted</m:t>
+              <m:t>distorted</m:t>
             </m:r>
           </m:sub>
         </m:sSub>
@@ -335,39 +414,43 @@
           <w:rPr>
             <w:rFonts w:ascii="Cambria Math" w:hAnsi="Cambria Math"/>
           </w:rPr>
-          <m:t xml:space="preserve">=</m:t>
+          <m:t>=</m:t>
         </m:r>
         <m:r>
           <w:rPr>
             <w:rFonts w:ascii="Cambria Math" w:hAnsi="Cambria Math"/>
           </w:rPr>
-          <m:t xml:space="preserve">y</m:t>
+          <m:t>y</m:t>
         </m:r>
         <m:d>
           <m:dPr>
-            <m:begChr m:val="("/>
-            <m:endChr m:val=")"/>
+            <m:ctrlPr>
+              <w:rPr>
+                <w:rFonts w:ascii="Cambria Math" w:hAnsi="Cambria Math"/>
+              </w:rPr>
+            </m:ctrlPr>
           </m:dPr>
           <m:e>
             <m:r>
               <w:rPr>
                 <w:rFonts w:ascii="Cambria Math" w:hAnsi="Cambria Math"/>
               </w:rPr>
-              <m:t xml:space="preserve">1</m:t>
-            </m:r>
-            <m:r>
-              <w:rPr>
-                <w:rFonts w:ascii="Cambria Math" w:hAnsi="Cambria Math"/>
-              </w:rPr>
-              <m:t xml:space="preserve">+</m:t>
+              <m:t>1+</m:t>
             </m:r>
             <m:sSub>
+              <m:sSubPr>
+                <m:ctrlPr>
+                  <w:rPr>
+                    <w:rFonts w:ascii="Cambria Math" w:hAnsi="Cambria Math"/>
+                  </w:rPr>
+                </m:ctrlPr>
+              </m:sSubPr>
               <m:e>
                 <m:r>
                   <w:rPr>
                     <w:rFonts w:ascii="Cambria Math" w:hAnsi="Cambria Math"/>
                   </w:rPr>
-                  <m:t xml:space="preserve">k</m:t>
+                  <m:t>k</m:t>
                 </m:r>
               </m:e>
               <m:sub>
@@ -375,17 +458,24 @@
                   <w:rPr>
                     <w:rFonts w:ascii="Cambria Math" w:hAnsi="Cambria Math"/>
                   </w:rPr>
-                  <m:t xml:space="preserve">1</m:t>
+                  <m:t>1</m:t>
                 </m:r>
               </m:sub>
             </m:sSub>
             <m:sSup>
+              <m:sSupPr>
+                <m:ctrlPr>
+                  <w:rPr>
+                    <w:rFonts w:ascii="Cambria Math" w:hAnsi="Cambria Math"/>
+                  </w:rPr>
+                </m:ctrlPr>
+              </m:sSupPr>
               <m:e>
                 <m:r>
                   <w:rPr>
                     <w:rFonts w:ascii="Cambria Math" w:hAnsi="Cambria Math"/>
                   </w:rPr>
-                  <m:t xml:space="preserve">r</m:t>
+                  <m:t>r</m:t>
                 </m:r>
               </m:e>
               <m:sup>
@@ -393,7 +483,7 @@
                   <w:rPr>
                     <w:rFonts w:ascii="Cambria Math" w:hAnsi="Cambria Math"/>
                   </w:rPr>
-                  <m:t xml:space="preserve">2</m:t>
+                  <m:t>2</m:t>
                 </m:r>
               </m:sup>
             </m:sSup>
@@ -401,21 +491,22 @@
               <w:rPr>
                 <w:rFonts w:ascii="Cambria Math" w:hAnsi="Cambria Math"/>
               </w:rPr>
-              <m:t xml:space="preserve">+</m:t>
-            </m:r>
-            <m:r>
-              <w:rPr>
-                <w:rFonts w:ascii="Cambria Math" w:hAnsi="Cambria Math"/>
-              </w:rPr>
-              <m:t xml:space="preserve">+</m:t>
+              <m:t>++</m:t>
             </m:r>
             <m:sSub>
+              <m:sSubPr>
+                <m:ctrlPr>
+                  <w:rPr>
+                    <w:rFonts w:ascii="Cambria Math" w:hAnsi="Cambria Math"/>
+                  </w:rPr>
+                </m:ctrlPr>
+              </m:sSubPr>
               <m:e>
                 <m:r>
                   <w:rPr>
                     <w:rFonts w:ascii="Cambria Math" w:hAnsi="Cambria Math"/>
                   </w:rPr>
-                  <m:t xml:space="preserve">k</m:t>
+                  <m:t>k</m:t>
                 </m:r>
               </m:e>
               <m:sub>
@@ -423,17 +514,24 @@
                   <w:rPr>
                     <w:rFonts w:ascii="Cambria Math" w:hAnsi="Cambria Math"/>
                   </w:rPr>
-                  <m:t xml:space="preserve">1</m:t>
+                  <m:t>1</m:t>
                 </m:r>
               </m:sub>
             </m:sSub>
             <m:sSup>
+              <m:sSupPr>
+                <m:ctrlPr>
+                  <w:rPr>
+                    <w:rFonts w:ascii="Cambria Math" w:hAnsi="Cambria Math"/>
+                  </w:rPr>
+                </m:ctrlPr>
+              </m:sSupPr>
               <m:e>
                 <m:r>
                   <w:rPr>
                     <w:rFonts w:ascii="Cambria Math" w:hAnsi="Cambria Math"/>
                   </w:rPr>
-                  <m:t xml:space="preserve">r</m:t>
+                  <m:t>r</m:t>
                 </m:r>
               </m:e>
               <m:sup>
@@ -441,7 +539,7 @@
                   <w:rPr>
                     <w:rFonts w:ascii="Cambria Math" w:hAnsi="Cambria Math"/>
                   </w:rPr>
-                  <m:t xml:space="preserve">2</m:t>
+                  <m:t>2</m:t>
                 </m:r>
               </m:sup>
             </m:sSup>
@@ -449,15 +547,22 @@
               <w:rPr>
                 <w:rFonts w:ascii="Cambria Math" w:hAnsi="Cambria Math"/>
               </w:rPr>
-              <m:t xml:space="preserve">+</m:t>
+              <m:t>+</m:t>
             </m:r>
             <m:sSub>
+              <m:sSubPr>
+                <m:ctrlPr>
+                  <w:rPr>
+                    <w:rFonts w:ascii="Cambria Math" w:hAnsi="Cambria Math"/>
+                  </w:rPr>
+                </m:ctrlPr>
+              </m:sSubPr>
               <m:e>
                 <m:r>
                   <w:rPr>
                     <w:rFonts w:ascii="Cambria Math" w:hAnsi="Cambria Math"/>
                   </w:rPr>
-                  <m:t xml:space="preserve">k</m:t>
+                  <m:t>k</m:t>
                 </m:r>
               </m:e>
               <m:sub>
@@ -465,17 +570,24 @@
                   <w:rPr>
                     <w:rFonts w:ascii="Cambria Math" w:hAnsi="Cambria Math"/>
                   </w:rPr>
-                  <m:t xml:space="preserve">1</m:t>
+                  <m:t>1</m:t>
                 </m:r>
               </m:sub>
             </m:sSub>
             <m:sSup>
+              <m:sSupPr>
+                <m:ctrlPr>
+                  <w:rPr>
+                    <w:rFonts w:ascii="Cambria Math" w:hAnsi="Cambria Math"/>
+                  </w:rPr>
+                </m:ctrlPr>
+              </m:sSupPr>
               <m:e>
                 <m:r>
                   <w:rPr>
                     <w:rFonts w:ascii="Cambria Math" w:hAnsi="Cambria Math"/>
                   </w:rPr>
-                  <m:t xml:space="preserve">r</m:t>
+                  <m:t>r</m:t>
                 </m:r>
               </m:e>
               <m:sup>
@@ -483,7 +595,7 @@
                   <w:rPr>
                     <w:rFonts w:ascii="Cambria Math" w:hAnsi="Cambria Math"/>
                   </w:rPr>
-                  <m:t xml:space="preserve">2</m:t>
+                  <m:t>2</m:t>
                 </m:r>
               </m:sup>
             </m:sSup>
@@ -500,13 +612,13 @@
         </w:numPr>
         <w:jc w:val="both"/>
         <w:rPr>
-          <w:rFonts w:eastAsia="" w:eastAsiaTheme="minorEastAsia"/>
-          <w:lang w:val="bg-BG"/>
-        </w:rPr>
-      </w:pPr>
-      <w:r>
-        <w:rPr>
-          <w:rFonts w:eastAsia="" w:eastAsiaTheme="minorEastAsia"/>
+          <w:rFonts w:eastAsiaTheme="minorEastAsia"/>
+          <w:lang w:val="bg-BG"/>
+        </w:rPr>
+      </w:pPr>
+      <w:r>
+        <w:rPr>
+          <w:rFonts w:eastAsiaTheme="minorEastAsia"/>
           <w:lang w:val="bg-BG"/>
         </w:rPr>
         <w:t>Тангенциално изкривяване</w:t>
@@ -520,11 +632,10 @@
           <w:numId w:val="2"/>
         </w:numPr>
         <w:jc w:val="both"/>
-        <w:rPr/>
-      </w:pPr>
-      <w:r>
-        <w:rPr>
-          <w:rFonts w:eastAsia="" w:eastAsiaTheme="minorEastAsia"/>
+      </w:pPr>
+      <w:r>
+        <w:rPr>
+          <w:rFonts w:eastAsiaTheme="minorEastAsia"/>
           <w:lang w:val="bg-BG"/>
         </w:rPr>
         <w:t>Представяне</w:t>
@@ -538,19 +649,22 @@
           <w:numId w:val="1"/>
         </w:numPr>
         <w:jc w:val="both"/>
-        <w:rPr/>
-      </w:pPr>
-      <w:r>
-        <w:rPr/>
-      </w:r>
-      <m:oMath xmlns:m="http://schemas.openxmlformats.org/officeDocument/2006/math">
+      </w:pPr>
+      <m:oMath>
         <m:sSub>
+          <m:sSubPr>
+            <m:ctrlPr>
+              <w:rPr>
+                <w:rFonts w:ascii="Cambria Math" w:hAnsi="Cambria Math"/>
+              </w:rPr>
+            </m:ctrlPr>
+          </m:sSubPr>
           <m:e>
             <m:r>
               <w:rPr>
                 <w:rFonts w:ascii="Cambria Math" w:hAnsi="Cambria Math"/>
               </w:rPr>
-              <m:t xml:space="preserve">x</m:t>
+              <m:t>x</m:t>
             </m:r>
           </m:e>
           <m:sub>
@@ -558,7 +672,7 @@
               <w:rPr>
                 <w:rFonts w:ascii="Cambria Math" w:hAnsi="Cambria Math"/>
               </w:rPr>
-              <m:t xml:space="preserve">distorted</m:t>
+              <m:t>distorted</m:t>
             </m:r>
           </m:sub>
         </m:sSub>
@@ -566,19 +680,19 @@
           <w:rPr>
             <w:rFonts w:ascii="Cambria Math" w:hAnsi="Cambria Math"/>
           </w:rPr>
-          <m:t xml:space="preserve">=</m:t>
+          <m:t>=</m:t>
         </m:r>
         <m:r>
           <w:rPr>
             <w:rFonts w:ascii="Cambria Math" w:hAnsi="Cambria Math"/>
           </w:rPr>
-          <m:t xml:space="preserve">x</m:t>
+          <m:t>x</m:t>
         </m:r>
         <m:r>
           <w:rPr>
             <w:rFonts w:ascii="Cambria Math" w:hAnsi="Cambria Math"/>
           </w:rPr>
-          <m:t xml:space="preserve">+</m:t>
+          <m:t>+</m:t>
         </m:r>
       </m:oMath>
     </w:p>
@@ -591,20 +705,24 @@
         </w:numPr>
         <w:jc w:val="both"/>
         <w:rPr>
-          <w:rFonts w:eastAsia="" w:eastAsiaTheme="minorEastAsia"/>
-        </w:rPr>
-      </w:pPr>
-      <w:r>
-        <w:rPr/>
-      </w:r>
-      <m:oMath xmlns:m="http://schemas.openxmlformats.org/officeDocument/2006/math">
+          <w:rFonts w:eastAsiaTheme="minorEastAsia"/>
+        </w:rPr>
+      </w:pPr>
+      <m:oMath>
         <m:sSub>
+          <m:sSubPr>
+            <m:ctrlPr>
+              <w:rPr>
+                <w:rFonts w:ascii="Cambria Math" w:hAnsi="Cambria Math"/>
+              </w:rPr>
+            </m:ctrlPr>
+          </m:sSubPr>
           <m:e>
             <m:r>
               <w:rPr>
                 <w:rFonts w:ascii="Cambria Math" w:hAnsi="Cambria Math"/>
               </w:rPr>
-              <m:t xml:space="preserve">y</m:t>
+              <m:t>y</m:t>
             </m:r>
           </m:e>
           <m:sub>
@@ -612,7 +730,7 @@
               <w:rPr>
                 <w:rFonts w:ascii="Cambria Math" w:hAnsi="Cambria Math"/>
               </w:rPr>
-              <m:t xml:space="preserve">distorted</m:t>
+              <m:t>distorted</m:t>
             </m:r>
           </m:sub>
         </m:sSub>
@@ -620,19 +738,19 @@
           <w:rPr>
             <w:rFonts w:ascii="Cambria Math" w:hAnsi="Cambria Math"/>
           </w:rPr>
-          <m:t xml:space="preserve">=</m:t>
+          <m:t>=</m:t>
         </m:r>
         <m:r>
           <w:rPr>
             <w:rFonts w:ascii="Cambria Math" w:hAnsi="Cambria Math"/>
           </w:rPr>
-          <m:t xml:space="preserve">y</m:t>
+          <m:t>y</m:t>
         </m:r>
         <m:r>
           <w:rPr>
             <w:rFonts w:ascii="Cambria Math" w:hAnsi="Cambria Math"/>
           </w:rPr>
-          <m:t xml:space="preserve">+</m:t>
+          <m:t>+</m:t>
         </m:r>
       </m:oMath>
     </w:p>
@@ -645,13 +763,13 @@
         </w:numPr>
         <w:jc w:val="both"/>
         <w:rPr>
-          <w:rFonts w:eastAsia="" w:eastAsiaTheme="minorEastAsia"/>
-          <w:lang w:val="bg-BG"/>
-        </w:rPr>
-      </w:pPr>
-      <w:r>
-        <w:rPr>
-          <w:rFonts w:eastAsia="" w:eastAsiaTheme="minorEastAsia"/>
+          <w:rFonts w:eastAsiaTheme="minorEastAsia"/>
+          <w:lang w:val="bg-BG"/>
+        </w:rPr>
+      </w:pPr>
+      <w:r>
+        <w:rPr>
+          <w:rFonts w:eastAsiaTheme="minorEastAsia"/>
           <w:lang w:val="bg-BG"/>
         </w:rPr>
         <w:t>Неизвестни</w:t>
@@ -662,28 +780,32 @@
         <w:pStyle w:val="ListParagraph"/>
         <w:jc w:val="both"/>
         <w:rPr>
-          <w:rFonts w:eastAsia="" w:eastAsiaTheme="minorEastAsia"/>
-          <w:lang w:val="bg-BG"/>
-        </w:rPr>
-      </w:pPr>
-      <w:r>
-        <w:rPr>
-          <w:rFonts w:eastAsia="" w:eastAsiaTheme="minorEastAsia"/>
+          <w:rFonts w:eastAsiaTheme="minorEastAsia"/>
+          <w:lang w:val="bg-BG"/>
+        </w:rPr>
+      </w:pPr>
+      <w:r>
+        <w:rPr>
+          <w:rFonts w:eastAsiaTheme="minorEastAsia"/>
           <w:lang w:val="bg-BG"/>
         </w:rPr>
         <w:t>Накратко – трябва да се намерят 5 параметъра изкривяване (</w:t>
       </w:r>
-      <w:r>
-        <w:rPr/>
-      </w:r>
-      <m:oMath xmlns:m="http://schemas.openxmlformats.org/officeDocument/2006/math">
+      <m:oMath>
         <m:sSub>
+          <m:sSubPr>
+            <m:ctrlPr>
+              <w:rPr>
+                <w:rFonts w:ascii="Cambria Math" w:hAnsi="Cambria Math"/>
+              </w:rPr>
+            </m:ctrlPr>
+          </m:sSubPr>
           <m:e>
             <m:r>
               <w:rPr>
                 <w:rFonts w:ascii="Cambria Math" w:hAnsi="Cambria Math"/>
               </w:rPr>
-              <m:t xml:space="preserve">k</m:t>
+              <m:t>k</m:t>
             </m:r>
           </m:e>
           <m:sub>
@@ -691,7 +813,7 @@
               <w:rPr>
                 <w:rFonts w:ascii="Cambria Math" w:hAnsi="Cambria Math"/>
               </w:rPr>
-              <m:t xml:space="preserve">1</m:t>
+              <m:t>1</m:t>
             </m:r>
           </m:sub>
         </m:sSub>
@@ -699,15 +821,22 @@
           <w:rPr>
             <w:rFonts w:ascii="Cambria Math" w:hAnsi="Cambria Math"/>
           </w:rPr>
-          <m:t xml:space="preserve">,</m:t>
+          <m:t>,</m:t>
         </m:r>
         <m:sSub>
+          <m:sSubPr>
+            <m:ctrlPr>
+              <w:rPr>
+                <w:rFonts w:ascii="Cambria Math" w:hAnsi="Cambria Math"/>
+              </w:rPr>
+            </m:ctrlPr>
+          </m:sSubPr>
           <m:e>
             <m:r>
               <w:rPr>
                 <w:rFonts w:ascii="Cambria Math" w:hAnsi="Cambria Math"/>
               </w:rPr>
-              <m:t xml:space="preserve">k</m:t>
+              <m:t>k</m:t>
             </m:r>
           </m:e>
           <m:sub>
@@ -715,7 +844,7 @@
               <w:rPr>
                 <w:rFonts w:ascii="Cambria Math" w:hAnsi="Cambria Math"/>
               </w:rPr>
-              <m:t xml:space="preserve">2</m:t>
+              <m:t>2</m:t>
             </m:r>
           </m:sub>
         </m:sSub>
@@ -723,15 +852,22 @@
           <w:rPr>
             <w:rFonts w:ascii="Cambria Math" w:hAnsi="Cambria Math"/>
           </w:rPr>
-          <m:t xml:space="preserve">,</m:t>
+          <m:t>,</m:t>
         </m:r>
         <m:sSub>
+          <m:sSubPr>
+            <m:ctrlPr>
+              <w:rPr>
+                <w:rFonts w:ascii="Cambria Math" w:hAnsi="Cambria Math"/>
+              </w:rPr>
+            </m:ctrlPr>
+          </m:sSubPr>
           <m:e>
             <m:r>
               <w:rPr>
                 <w:rFonts w:ascii="Cambria Math" w:hAnsi="Cambria Math"/>
               </w:rPr>
-              <m:t xml:space="preserve">p</m:t>
+              <m:t>p</m:t>
             </m:r>
           </m:e>
           <m:sub>
@@ -739,7 +875,7 @@
               <w:rPr>
                 <w:rFonts w:ascii="Cambria Math" w:hAnsi="Cambria Math"/>
               </w:rPr>
-              <m:t xml:space="preserve">1</m:t>
+              <m:t>1</m:t>
             </m:r>
           </m:sub>
         </m:sSub>
@@ -747,15 +883,22 @@
           <w:rPr>
             <w:rFonts w:ascii="Cambria Math" w:hAnsi="Cambria Math"/>
           </w:rPr>
-          <m:t xml:space="preserve">,</m:t>
+          <m:t>,</m:t>
         </m:r>
         <m:sSub>
+          <m:sSubPr>
+            <m:ctrlPr>
+              <w:rPr>
+                <w:rFonts w:ascii="Cambria Math" w:hAnsi="Cambria Math"/>
+              </w:rPr>
+            </m:ctrlPr>
+          </m:sSubPr>
           <m:e>
             <m:r>
               <w:rPr>
                 <w:rFonts w:ascii="Cambria Math" w:hAnsi="Cambria Math"/>
               </w:rPr>
-              <m:t xml:space="preserve">p</m:t>
+              <m:t>p</m:t>
             </m:r>
           </m:e>
           <m:sub>
@@ -763,7 +906,7 @@
               <w:rPr>
                 <w:rFonts w:ascii="Cambria Math" w:hAnsi="Cambria Math"/>
               </w:rPr>
-              <m:t xml:space="preserve">2</m:t>
+              <m:t>2</m:t>
             </m:r>
           </m:sub>
         </m:sSub>
@@ -771,15 +914,22 @@
           <w:rPr>
             <w:rFonts w:ascii="Cambria Math" w:hAnsi="Cambria Math"/>
           </w:rPr>
-          <m:t xml:space="preserve">,</m:t>
+          <m:t>,</m:t>
         </m:r>
         <m:sSub>
+          <m:sSubPr>
+            <m:ctrlPr>
+              <w:rPr>
+                <w:rFonts w:ascii="Cambria Math" w:hAnsi="Cambria Math"/>
+              </w:rPr>
+            </m:ctrlPr>
+          </m:sSubPr>
           <m:e>
             <m:r>
               <w:rPr>
                 <w:rFonts w:ascii="Cambria Math" w:hAnsi="Cambria Math"/>
               </w:rPr>
-              <m:t xml:space="preserve">p</m:t>
+              <m:t>p</m:t>
             </m:r>
           </m:e>
           <m:sub>
@@ -787,14 +937,14 @@
               <w:rPr>
                 <w:rFonts w:ascii="Cambria Math" w:hAnsi="Cambria Math"/>
               </w:rPr>
-              <m:t xml:space="preserve">3</m:t>
+              <m:t>3</m:t>
             </m:r>
           </m:sub>
         </m:sSub>
       </m:oMath>
       <w:r>
         <w:rPr>
-          <w:rFonts w:eastAsia="" w:eastAsiaTheme="minorEastAsia"/>
+          <w:rFonts w:eastAsiaTheme="minorEastAsia"/>
           <w:lang w:val="bg-BG"/>
         </w:rPr>
         <w:t>)</w:t>
@@ -805,13 +955,13 @@
         <w:pStyle w:val="ListParagraph"/>
         <w:jc w:val="both"/>
         <w:rPr>
-          <w:rFonts w:eastAsia="" w:eastAsiaTheme="minorEastAsia"/>
-          <w:lang w:val="bg-BG"/>
-        </w:rPr>
-      </w:pPr>
-      <w:r>
-        <w:rPr>
-          <w:rFonts w:eastAsia="" w:eastAsiaTheme="minorEastAsia"/>
+          <w:rFonts w:eastAsiaTheme="minorEastAsia"/>
+          <w:lang w:val="bg-BG"/>
+        </w:rPr>
+      </w:pPr>
+      <w:r>
+        <w:rPr>
+          <w:rFonts w:eastAsiaTheme="minorEastAsia"/>
           <w:lang w:val="bg-BG"/>
         </w:rPr>
         <w:t xml:space="preserve">Допълнително е необходима информация за външните и вътрешните параметри на камерата. </w:t>
@@ -826,13 +976,13 @@
         </w:numPr>
         <w:jc w:val="both"/>
         <w:rPr>
-          <w:rFonts w:eastAsia="" w:eastAsiaTheme="minorEastAsia"/>
-          <w:lang w:val="bg-BG"/>
-        </w:rPr>
-      </w:pPr>
-      <w:r>
-        <w:rPr>
-          <w:rFonts w:eastAsia="" w:eastAsiaTheme="minorEastAsia"/>
+          <w:rFonts w:eastAsiaTheme="minorEastAsia"/>
+          <w:lang w:val="bg-BG"/>
+        </w:rPr>
+      </w:pPr>
+      <w:r>
+        <w:rPr>
+          <w:rFonts w:eastAsiaTheme="minorEastAsia"/>
           <w:lang w:val="bg-BG"/>
         </w:rPr>
         <w:t>Вътрешни параметри</w:t>
@@ -841,31 +991,35 @@
     <w:p>
       <w:pPr>
         <w:pStyle w:val="ListParagraph"/>
-        <w:ind w:left="1080" w:hanging="0"/>
+        <w:ind w:left="1080"/>
         <w:jc w:val="both"/>
         <w:rPr>
-          <w:rFonts w:eastAsia="" w:eastAsiaTheme="minorEastAsia"/>
-          <w:lang w:val="bg-BG"/>
-        </w:rPr>
-      </w:pPr>
-      <w:r>
-        <w:rPr>
-          <w:rFonts w:eastAsia="" w:eastAsiaTheme="minorEastAsia"/>
+          <w:rFonts w:eastAsiaTheme="minorEastAsia"/>
+          <w:lang w:val="bg-BG"/>
+        </w:rPr>
+      </w:pPr>
+      <w:r>
+        <w:rPr>
+          <w:rFonts w:eastAsiaTheme="minorEastAsia"/>
           <w:lang w:val="bg-BG"/>
         </w:rPr>
         <w:t>Специфични са за камерата. Включват фокусно разстояние(</w:t>
       </w:r>
-      <w:r>
-        <w:rPr/>
-      </w:r>
-      <m:oMath xmlns:m="http://schemas.openxmlformats.org/officeDocument/2006/math">
+      <m:oMath>
         <m:sSub>
+          <m:sSubPr>
+            <m:ctrlPr>
+              <w:rPr>
+                <w:rFonts w:ascii="Cambria Math" w:hAnsi="Cambria Math"/>
+              </w:rPr>
+            </m:ctrlPr>
+          </m:sSubPr>
           <m:e>
             <m:r>
               <w:rPr>
                 <w:rFonts w:ascii="Cambria Math" w:hAnsi="Cambria Math"/>
               </w:rPr>
-              <m:t xml:space="preserve">f</m:t>
+              <m:t>f</m:t>
             </m:r>
           </m:e>
           <m:sub>
@@ -873,7 +1027,7 @@
               <w:rPr>
                 <w:rFonts w:ascii="Cambria Math" w:hAnsi="Cambria Math"/>
               </w:rPr>
-              <m:t xml:space="preserve">x</m:t>
+              <m:t>x</m:t>
             </m:r>
           </m:sub>
         </m:sSub>
@@ -881,15 +1035,22 @@
           <w:rPr>
             <w:rFonts w:ascii="Cambria Math" w:hAnsi="Cambria Math"/>
           </w:rPr>
-          <m:t xml:space="preserve">,</m:t>
+          <m:t>,</m:t>
         </m:r>
         <m:sSub>
+          <m:sSubPr>
+            <m:ctrlPr>
+              <w:rPr>
+                <w:rFonts w:ascii="Cambria Math" w:hAnsi="Cambria Math"/>
+              </w:rPr>
+            </m:ctrlPr>
+          </m:sSubPr>
           <m:e>
             <m:r>
               <w:rPr>
                 <w:rFonts w:ascii="Cambria Math" w:hAnsi="Cambria Math"/>
               </w:rPr>
-              <m:t xml:space="preserve">f</m:t>
+              <m:t>f</m:t>
             </m:r>
           </m:e>
           <m:sub>
@@ -897,35 +1058,42 @@
               <w:rPr>
                 <w:rFonts w:ascii="Cambria Math" w:hAnsi="Cambria Math"/>
               </w:rPr>
-              <m:t xml:space="preserve">y</m:t>
+              <m:t>y</m:t>
             </m:r>
           </m:sub>
         </m:sSub>
       </m:oMath>
       <w:r>
         <w:rPr>
-          <w:rFonts w:eastAsia="" w:eastAsiaTheme="minorEastAsia"/>
+          <w:rFonts w:eastAsiaTheme="minorEastAsia"/>
           <w:lang w:val="bg-BG"/>
         </w:rPr>
         <w:t xml:space="preserve"> и оптични центрове</w:t>
       </w:r>
-      <w:r>
-        <w:rPr/>
-      </w:r>
-      <m:oMath xmlns:m="http://schemas.openxmlformats.org/officeDocument/2006/math">
+      <m:oMath>
         <m:d>
           <m:dPr>
-            <m:begChr m:val="("/>
-            <m:endChr m:val=")"/>
+            <m:ctrlPr>
+              <w:rPr>
+                <w:rFonts w:ascii="Cambria Math" w:hAnsi="Cambria Math"/>
+              </w:rPr>
+            </m:ctrlPr>
           </m:dPr>
           <m:e>
             <m:sSub>
+              <m:sSubPr>
+                <m:ctrlPr>
+                  <w:rPr>
+                    <w:rFonts w:ascii="Cambria Math" w:hAnsi="Cambria Math"/>
+                  </w:rPr>
+                </m:ctrlPr>
+              </m:sSubPr>
               <m:e>
                 <m:r>
                   <w:rPr>
                     <w:rFonts w:ascii="Cambria Math" w:hAnsi="Cambria Math"/>
                   </w:rPr>
-                  <m:t xml:space="preserve">c</m:t>
+                  <m:t>c</m:t>
                 </m:r>
               </m:e>
               <m:sub>
@@ -933,23 +1101,30 @@
                   <w:rPr>
                     <w:rFonts w:ascii="Cambria Math" w:hAnsi="Cambria Math"/>
                   </w:rPr>
-                  <m:t xml:space="preserve">x</m:t>
+                  <m:t>x</m:t>
                 </m:r>
               </m:sub>
             </m:sSub>
             <m:sSub>
+              <m:sSubPr>
+                <m:ctrlPr>
+                  <w:rPr>
+                    <w:rFonts w:ascii="Cambria Math" w:hAnsi="Cambria Math"/>
+                  </w:rPr>
+                </m:ctrlPr>
+              </m:sSubPr>
               <m:e>
                 <m:r>
                   <w:rPr>
                     <w:rFonts w:ascii="Cambria Math" w:hAnsi="Cambria Math"/>
                   </w:rPr>
-                  <m:t xml:space="preserve">,</m:t>
+                  <m:t>,</m:t>
                 </m:r>
                 <m:r>
                   <w:rPr>
                     <w:rFonts w:ascii="Cambria Math" w:hAnsi="Cambria Math"/>
                   </w:rPr>
-                  <m:t xml:space="preserve">c</m:t>
+                  <m:t>c</m:t>
                 </m:r>
               </m:e>
               <m:sub>
@@ -957,7 +1132,7 @@
                   <w:rPr>
                     <w:rFonts w:ascii="Cambria Math" w:hAnsi="Cambria Math"/>
                   </w:rPr>
-                  <m:t xml:space="preserve">y</m:t>
+                  <m:t>y</m:t>
                 </m:r>
               </m:sub>
             </m:sSub>
@@ -966,13 +1141,13 @@
       </m:oMath>
       <w:r>
         <w:rPr>
-          <w:rFonts w:eastAsia="" w:eastAsiaTheme="minorEastAsia"/>
+          <w:rFonts w:eastAsiaTheme="minorEastAsia"/>
         </w:rPr>
         <w:t>.</w:t>
       </w:r>
       <w:r>
         <w:rPr>
-          <w:rFonts w:eastAsia="" w:eastAsiaTheme="minorEastAsia"/>
+          <w:rFonts w:eastAsiaTheme="minorEastAsia"/>
           <w:lang w:val="bg-BG"/>
         </w:rPr>
         <w:t xml:space="preserve"> </w:t>
@@ -987,13 +1162,13 @@
         </w:numPr>
         <w:jc w:val="both"/>
         <w:rPr>
-          <w:rFonts w:eastAsia="" w:eastAsiaTheme="minorEastAsia"/>
-          <w:lang w:val="bg-BG"/>
-        </w:rPr>
-      </w:pPr>
-      <w:r>
-        <w:rPr>
-          <w:rFonts w:eastAsia="" w:eastAsiaTheme="minorEastAsia"/>
+          <w:rFonts w:eastAsiaTheme="minorEastAsia"/>
+          <w:lang w:val="bg-BG"/>
+        </w:rPr>
+      </w:pPr>
+      <w:r>
+        <w:rPr>
+          <w:rFonts w:eastAsiaTheme="minorEastAsia"/>
           <w:lang w:val="bg-BG"/>
         </w:rPr>
         <w:t>Матрица на камерата</w:t>
@@ -1002,179 +1177,232 @@
     <w:p>
       <w:pPr>
         <w:pStyle w:val="ListParagraph"/>
-        <w:ind w:left="1980" w:hanging="0"/>
+        <w:ind w:left="1980"/>
         <w:jc w:val="both"/>
         <w:rPr>
-          <w:rFonts w:eastAsia="" w:eastAsiaTheme="minorEastAsia"/>
-          <w:lang w:val="bg-BG"/>
-        </w:rPr>
-      </w:pPr>
-      <w:r>
-        <w:rPr>
-          <w:rFonts w:eastAsia="" w:eastAsiaTheme="minorEastAsia"/>
-          <w:lang w:val="bg-BG"/>
-        </w:rPr>
-        <w:t>Фокусното разстояние и оптичните центрове могат да се използват за създаването на матрицата на камерата. Тази матрица е уникална за определена камера и веднъж изчислена, може да се преизползва върху други изображения.</w:t>
+          <w:rFonts w:eastAsiaTheme="minorEastAsia"/>
+          <w:lang w:val="bg-BG"/>
+        </w:rPr>
+      </w:pPr>
+      <w:r>
+        <w:rPr>
+          <w:rFonts w:eastAsiaTheme="minorEastAsia"/>
+          <w:lang w:val="bg-BG"/>
+        </w:rPr>
+        <w:t>Фокусното разстояние и опт</w:t>
+      </w:r>
+      <w:r>
+        <w:rPr>
+          <w:rFonts w:eastAsiaTheme="minorEastAsia"/>
+          <w:lang w:val="bg-BG"/>
+        </w:rPr>
+        <w:t>ичните центрове могат да се използват за създаването на матрицата на камерата. Тази матрица е уникална за определена камера и веднъж изчислена, може да се преизползва върху други изображения.</w:t>
       </w:r>
     </w:p>
     <w:p>
       <w:pPr>
         <w:pStyle w:val="ListParagraph"/>
-        <w:ind w:left="720" w:firstLine="360"/>
+        <w:ind w:firstLine="360"/>
         <w:jc w:val="both"/>
         <w:rPr>
-          <w:rFonts w:eastAsia="" w:eastAsiaTheme="minorEastAsia"/>
+          <w:rFonts w:eastAsiaTheme="minorEastAsia"/>
           <w:i/>
-          <w:i/>
-        </w:rPr>
-      </w:pPr>
-      <w:r>
-        <w:rPr/>
-      </w:r>
-      <m:oMath xmlns:m="http://schemas.openxmlformats.org/officeDocument/2006/math">
-        <m:r>
-          <w:rPr>
-            <w:rFonts w:ascii="Cambria Math" w:hAnsi="Cambria Math"/>
-          </w:rPr>
-          <m:t xml:space="preserve">camera</m:t>
-        </m:r>
-        <m:d>
-          <m:dPr>
-            <m:begChr m:val="["/>
-            <m:endChr m:val="]"/>
-          </m:dPr>
-          <m:e>
-            <m:m>
-              <m:mr>
-                <m:e>
-                  <m:sSub>
-                    <m:e>
-                      <m:r>
-                        <w:rPr>
-                          <w:rFonts w:ascii="Cambria Math" w:hAnsi="Cambria Math"/>
-                        </w:rPr>
-                        <m:t xml:space="preserve">f</m:t>
-                      </m:r>
-                    </m:e>
-                    <m:sub>
-                      <m:r>
-                        <w:rPr>
-                          <w:rFonts w:ascii="Cambria Math" w:hAnsi="Cambria Math"/>
-                        </w:rPr>
-                        <m:t xml:space="preserve">x</m:t>
-                      </m:r>
-                    </m:sub>
-                  </m:sSub>
-                </m:e>
-                <m:e>
-                  <m:r>
+        </w:rPr>
+      </w:pPr>
+      <m:oMathPara>
+        <m:oMath>
+          <m:r>
+            <w:rPr>
+              <w:rFonts w:ascii="Cambria Math" w:hAnsi="Cambria Math"/>
+            </w:rPr>
+            <m:t>camera</m:t>
+          </m:r>
+          <m:d>
+            <m:dPr>
+              <m:begChr m:val="["/>
+              <m:endChr m:val="]"/>
+              <m:ctrlPr>
+                <w:rPr>
+                  <w:rFonts w:ascii="Cambria Math" w:hAnsi="Cambria Math"/>
+                </w:rPr>
+              </m:ctrlPr>
+            </m:dPr>
+            <m:e>
+              <m:m>
+                <m:mPr>
+                  <m:mcs>
+                    <m:mc>
+                      <m:mcPr>
+                        <m:count m:val="3"/>
+                        <m:mcJc m:val="center"/>
+                      </m:mcPr>
+                    </m:mc>
+                  </m:mcs>
+                  <m:ctrlPr>
                     <w:rPr>
                       <w:rFonts w:ascii="Cambria Math" w:hAnsi="Cambria Math"/>
                     </w:rPr>
-                    <m:t xml:space="preserve">0</m:t>
-                  </m:r>
-                </m:e>
-                <m:e>
-                  <m:sSub>
-                    <m:e>
-                      <m:r>
-                        <w:rPr>
-                          <w:rFonts w:ascii="Cambria Math" w:hAnsi="Cambria Math"/>
-                        </w:rPr>
-                        <m:t xml:space="preserve">c</m:t>
-                      </m:r>
-                    </m:e>
-                    <m:sub>
-                      <m:r>
-                        <w:rPr>
-                          <w:rFonts w:ascii="Cambria Math" w:hAnsi="Cambria Math"/>
-                        </w:rPr>
-                        <m:t xml:space="preserve">x</m:t>
-                      </m:r>
-                    </m:sub>
-                  </m:sSub>
-                </m:e>
-              </m:mr>
-              <m:mr>
-                <m:e>
-                  <m:r>
-                    <w:rPr>
-                      <w:rFonts w:ascii="Cambria Math" w:hAnsi="Cambria Math"/>
-                    </w:rPr>
-                    <m:t xml:space="preserve">0</m:t>
-                  </m:r>
-                </m:e>
-                <m:e>
-                  <m:sSub>
-                    <m:e>
-                      <m:r>
-                        <w:rPr>
-                          <w:rFonts w:ascii="Cambria Math" w:hAnsi="Cambria Math"/>
-                        </w:rPr>
-                        <m:t xml:space="preserve">f</m:t>
-                      </m:r>
-                    </m:e>
-                    <m:sub>
-                      <m:r>
-                        <w:rPr>
-                          <w:rFonts w:ascii="Cambria Math" w:hAnsi="Cambria Math"/>
-                        </w:rPr>
-                        <m:t xml:space="preserve">y</m:t>
-                      </m:r>
-                    </m:sub>
-                  </m:sSub>
-                </m:e>
-                <m:e>
-                  <m:sSub>
-                    <m:e>
-                      <m:r>
-                        <w:rPr>
-                          <w:rFonts w:ascii="Cambria Math" w:hAnsi="Cambria Math"/>
-                        </w:rPr>
-                        <m:t xml:space="preserve">c</m:t>
-                      </m:r>
-                    </m:e>
-                    <m:sub>
-                      <m:r>
-                        <w:rPr>
-                          <w:rFonts w:ascii="Cambria Math" w:hAnsi="Cambria Math"/>
-                        </w:rPr>
-                        <m:t xml:space="preserve">y</m:t>
-                      </m:r>
-                    </m:sub>
-                  </m:sSub>
-                </m:e>
-              </m:mr>
-              <m:mr>
-                <m:e>
-                  <m:r>
-                    <w:rPr>
-                      <w:rFonts w:ascii="Cambria Math" w:hAnsi="Cambria Math"/>
-                    </w:rPr>
-                    <m:t xml:space="preserve">0</m:t>
-                  </m:r>
-                </m:e>
-                <m:e>
-                  <m:r>
-                    <w:rPr>
-                      <w:rFonts w:ascii="Cambria Math" w:hAnsi="Cambria Math"/>
-                    </w:rPr>
-                    <m:t xml:space="preserve">0</m:t>
-                  </m:r>
-                </m:e>
-                <m:e>
-                  <m:r>
-                    <w:rPr>
-                      <w:rFonts w:ascii="Cambria Math" w:hAnsi="Cambria Math"/>
-                    </w:rPr>
-                    <m:t xml:space="preserve">1</m:t>
-                  </m:r>
-                </m:e>
-              </m:mr>
-            </m:m>
-          </m:e>
-        </m:d>
-      </m:oMath>
+                  </m:ctrlPr>
+                </m:mPr>
+                <m:mr>
+                  <m:e>
+                    <m:sSub>
+                      <m:sSubPr>
+                        <m:ctrlPr>
+                          <w:rPr>
+                            <w:rFonts w:ascii="Cambria Math" w:hAnsi="Cambria Math"/>
+                          </w:rPr>
+                        </m:ctrlPr>
+                      </m:sSubPr>
+                      <m:e>
+                        <m:r>
+                          <w:rPr>
+                            <w:rFonts w:ascii="Cambria Math" w:hAnsi="Cambria Math"/>
+                          </w:rPr>
+                          <m:t>f</m:t>
+                        </m:r>
+                      </m:e>
+                      <m:sub>
+                        <m:r>
+                          <w:rPr>
+                            <w:rFonts w:ascii="Cambria Math" w:hAnsi="Cambria Math"/>
+                          </w:rPr>
+                          <m:t>x</m:t>
+                        </m:r>
+                      </m:sub>
+                    </m:sSub>
+                  </m:e>
+                  <m:e>
+                    <m:r>
+                      <w:rPr>
+                        <w:rFonts w:ascii="Cambria Math" w:hAnsi="Cambria Math"/>
+                      </w:rPr>
+                      <m:t>0</m:t>
+                    </m:r>
+                  </m:e>
+                  <m:e>
+                    <m:sSub>
+                      <m:sSubPr>
+                        <m:ctrlPr>
+                          <w:rPr>
+                            <w:rFonts w:ascii="Cambria Math" w:hAnsi="Cambria Math"/>
+                          </w:rPr>
+                        </m:ctrlPr>
+                      </m:sSubPr>
+                      <m:e>
+                        <m:r>
+                          <w:rPr>
+                            <w:rFonts w:ascii="Cambria Math" w:hAnsi="Cambria Math"/>
+                          </w:rPr>
+                          <m:t>c</m:t>
+                        </m:r>
+                      </m:e>
+                      <m:sub>
+                        <m:r>
+                          <w:rPr>
+                            <w:rFonts w:ascii="Cambria Math" w:hAnsi="Cambria Math"/>
+                          </w:rPr>
+                          <m:t>x</m:t>
+                        </m:r>
+                      </m:sub>
+                    </m:sSub>
+                  </m:e>
+                </m:mr>
+                <m:mr>
+                  <m:e>
+                    <m:r>
+                      <w:rPr>
+                        <w:rFonts w:ascii="Cambria Math" w:hAnsi="Cambria Math"/>
+                      </w:rPr>
+                      <m:t>0</m:t>
+                    </m:r>
+                  </m:e>
+                  <m:e>
+                    <m:sSub>
+                      <m:sSubPr>
+                        <m:ctrlPr>
+                          <w:rPr>
+                            <w:rFonts w:ascii="Cambria Math" w:hAnsi="Cambria Math"/>
+                          </w:rPr>
+                        </m:ctrlPr>
+                      </m:sSubPr>
+                      <m:e>
+                        <m:r>
+                          <w:rPr>
+                            <w:rFonts w:ascii="Cambria Math" w:hAnsi="Cambria Math"/>
+                          </w:rPr>
+                          <m:t>f</m:t>
+                        </m:r>
+                      </m:e>
+                      <m:sub>
+                        <m:r>
+                          <w:rPr>
+                            <w:rFonts w:ascii="Cambria Math" w:hAnsi="Cambria Math"/>
+                          </w:rPr>
+                          <m:t>y</m:t>
+                        </m:r>
+                      </m:sub>
+                    </m:sSub>
+                  </m:e>
+                  <m:e>
+                    <m:sSub>
+                      <m:sSubPr>
+                        <m:ctrlPr>
+                          <w:rPr>
+                            <w:rFonts w:ascii="Cambria Math" w:hAnsi="Cambria Math"/>
+                          </w:rPr>
+                        </m:ctrlPr>
+                      </m:sSubPr>
+                      <m:e>
+                        <m:r>
+                          <w:rPr>
+                            <w:rFonts w:ascii="Cambria Math" w:hAnsi="Cambria Math"/>
+                          </w:rPr>
+                          <m:t>c</m:t>
+                        </m:r>
+                      </m:e>
+                      <m:sub>
+                        <m:r>
+                          <w:rPr>
+                            <w:rFonts w:ascii="Cambria Math" w:hAnsi="Cambria Math"/>
+                          </w:rPr>
+                          <m:t>y</m:t>
+                        </m:r>
+                      </m:sub>
+                    </m:sSub>
+                  </m:e>
+                </m:mr>
+                <m:mr>
+                  <m:e>
+                    <m:r>
+                      <w:rPr>
+                        <w:rFonts w:ascii="Cambria Math" w:hAnsi="Cambria Math"/>
+                      </w:rPr>
+                      <m:t>0</m:t>
+                    </m:r>
+                  </m:e>
+                  <m:e>
+                    <m:r>
+                      <w:rPr>
+                        <w:rFonts w:ascii="Cambria Math" w:hAnsi="Cambria Math"/>
+                      </w:rPr>
+                      <m:t>0</m:t>
+                    </m:r>
+                  </m:e>
+                  <m:e>
+                    <m:r>
+                      <w:rPr>
+                        <w:rFonts w:ascii="Cambria Math" w:hAnsi="Cambria Math"/>
+                      </w:rPr>
+                      <m:t>1</m:t>
+                    </m:r>
+                  </m:e>
+                </m:mr>
+              </m:m>
+            </m:e>
+          </m:d>
+        </m:oMath>
+      </m:oMathPara>
     </w:p>
     <w:p>
       <w:pPr>
@@ -1185,13 +1413,13 @@
         </w:numPr>
         <w:jc w:val="both"/>
         <w:rPr>
-          <w:rFonts w:eastAsia="" w:eastAsiaTheme="minorEastAsia"/>
-          <w:lang w:val="bg-BG"/>
-        </w:rPr>
-      </w:pPr>
-      <w:r>
-        <w:rPr>
-          <w:rFonts w:eastAsia="" w:eastAsiaTheme="minorEastAsia"/>
+          <w:rFonts w:eastAsiaTheme="minorEastAsia"/>
+          <w:lang w:val="bg-BG"/>
+        </w:rPr>
+      </w:pPr>
+      <w:r>
+        <w:rPr>
+          <w:rFonts w:eastAsiaTheme="minorEastAsia"/>
           <w:lang w:val="bg-BG"/>
         </w:rPr>
         <w:t>Външни параметри</w:t>
@@ -1200,29 +1428,36 @@
     <w:p>
       <w:pPr>
         <w:pStyle w:val="ListParagraph"/>
-        <w:ind w:left="1080" w:hanging="0"/>
+        <w:ind w:left="1080"/>
         <w:jc w:val="both"/>
         <w:rPr>
-          <w:rFonts w:eastAsia="" w:eastAsiaTheme="minorEastAsia"/>
-          <w:lang w:val="bg-BG"/>
-        </w:rPr>
-      </w:pPr>
-      <w:r>
-        <w:rPr>
-          <w:rFonts w:eastAsia="" w:eastAsiaTheme="minorEastAsia"/>
-          <w:lang w:val="bg-BG"/>
-        </w:rPr>
-        <w:t>Съответстват на векторите на въртене и транслиране, които преобразуват координатите на 3</w:t>
-      </w:r>
-      <w:r>
-        <w:rPr>
-          <w:rFonts w:eastAsia="" w:eastAsiaTheme="minorEastAsia"/>
+          <w:rFonts w:eastAsiaTheme="minorEastAsia"/>
+          <w:lang w:val="bg-BG"/>
+        </w:rPr>
+      </w:pPr>
+      <w:r>
+        <w:rPr>
+          <w:rFonts w:eastAsiaTheme="minorEastAsia"/>
+          <w:lang w:val="bg-BG"/>
+        </w:rPr>
+        <w:t xml:space="preserve">Съответстват </w:t>
+      </w:r>
+      <w:r>
+        <w:rPr>
+          <w:rFonts w:eastAsiaTheme="minorEastAsia"/>
+          <w:lang w:val="bg-BG"/>
+        </w:rPr>
+        <w:t>на векторите на въртене и транслиране, които преобразуват координатите на 3</w:t>
+      </w:r>
+      <w:r>
+        <w:rPr>
+          <w:rFonts w:eastAsiaTheme="minorEastAsia"/>
         </w:rPr>
         <w:t xml:space="preserve">D </w:t>
       </w:r>
       <w:r>
         <w:rPr>
-          <w:rFonts w:eastAsia="" w:eastAsiaTheme="minorEastAsia"/>
+          <w:rFonts w:eastAsiaTheme="minorEastAsia"/>
           <w:lang w:val="bg-BG"/>
         </w:rPr>
         <w:t>точката в координатната система.</w:t>
@@ -1237,13 +1472,13 @@
         </w:numPr>
         <w:jc w:val="both"/>
         <w:rPr>
-          <w:rFonts w:eastAsia="" w:eastAsiaTheme="minorEastAsia"/>
-          <w:lang w:val="bg-BG"/>
-        </w:rPr>
-      </w:pPr>
-      <w:r>
-        <w:rPr>
-          <w:rFonts w:eastAsia="" w:eastAsiaTheme="minorEastAsia"/>
+          <w:rFonts w:eastAsiaTheme="minorEastAsia"/>
+          <w:lang w:val="bg-BG"/>
+        </w:rPr>
+      </w:pPr>
+      <w:r>
+        <w:rPr>
+          <w:rFonts w:eastAsiaTheme="minorEastAsia"/>
           <w:lang w:val="bg-BG"/>
         </w:rPr>
         <w:t>Решаване</w:t>
@@ -1251,24 +1486,37 @@
     </w:p>
     <w:p>
       <w:pPr>
-        <w:pStyle w:val="Normal"/>
-        <w:ind w:left="720" w:hanging="0"/>
+        <w:ind w:left="720"/>
         <w:jc w:val="both"/>
         <w:rPr>
-          <w:rFonts w:eastAsia="" w:eastAsiaTheme="minorEastAsia"/>
-          <w:lang w:val="bg-BG"/>
-        </w:rPr>
-      </w:pPr>
-      <w:r>
-        <w:rPr>
-          <w:rFonts w:eastAsia="" w:eastAsiaTheme="minorEastAsia"/>
-          <w:lang w:val="bg-BG"/>
-        </w:rPr>
-        <w:t xml:space="preserve">За намирането на тези параметри, трябва да се използват няколко примерни изображения, които съдържат добре познат шаблон(т.е. шахматна дъска). Намират се някои специфични точки, от които се получава и относителната позиция(т.е. ъглите на квадратите на шахматна дъска). Координатите на ъглите в реалния свят са известни, също и тези в изображението, така могат да бъдат получени коефициентите на изкривяване. </w:t>
-      </w:r>
-      <w:r>
-        <w:rPr>
-          <w:rFonts w:eastAsia="" w:eastAsiaTheme="minorEastAsia"/>
+          <w:rFonts w:eastAsiaTheme="minorEastAsia"/>
+          <w:lang w:val="bg-BG"/>
+        </w:rPr>
+      </w:pPr>
+      <w:r>
+        <w:rPr>
+          <w:rFonts w:eastAsiaTheme="minorEastAsia"/>
+          <w:lang w:val="bg-BG"/>
+        </w:rPr>
+        <w:t>За намирането на тези параметри, трябва да се използват няколко примерни изображения, които съдържат добре познат шаблон(т.е. шахматна дъ</w:t>
+      </w:r>
+      <w:r>
+        <w:rPr>
+          <w:rFonts w:eastAsiaTheme="minorEastAsia"/>
+          <w:lang w:val="bg-BG"/>
+        </w:rPr>
+        <w:t>ска). Намират се някои специфични точки, от които се получава и относителната позиция(т.е. ъглите на квадратите на шахматна дъска). Координатите на ъглите в реалния свят са известни, също и тези в изображението, така могат да бъдат получени коефициентите н</w:t>
+      </w:r>
+      <w:r>
+        <w:rPr>
+          <w:rFonts w:eastAsiaTheme="minorEastAsia"/>
+          <w:lang w:val="bg-BG"/>
+        </w:rPr>
+        <w:t xml:space="preserve">а изкривяване. </w:t>
+      </w:r>
+      <w:r>
+        <w:rPr>
+          <w:rFonts w:eastAsiaTheme="minorEastAsia"/>
           <w:color w:val="FF0000"/>
           <w:lang w:val="bg-BG"/>
         </w:rPr>
@@ -1284,22 +1532,22 @@
         </w:numPr>
         <w:jc w:val="both"/>
         <w:rPr>
-          <w:rFonts w:eastAsia="" w:eastAsiaTheme="minorEastAsia"/>
-          <w:lang w:val="bg-BG"/>
-        </w:rPr>
-      </w:pPr>
-      <w:r>
-        <w:rPr>
-          <w:rFonts w:eastAsia="" w:eastAsiaTheme="minorEastAsia"/>
-          <w:lang w:val="bg-BG"/>
-        </w:rPr>
+          <w:rFonts w:eastAsiaTheme="minorEastAsia"/>
+          <w:lang w:val="bg-BG"/>
+        </w:rPr>
+      </w:pPr>
+      <w:r>
+        <w:rPr>
+          <w:rFonts w:eastAsiaTheme="minorEastAsia"/>
+          <w:lang w:val="bg-BG"/>
+        </w:rPr>
+        <w:lastRenderedPageBreak/>
         <w:t>Код</w:t>
       </w:r>
     </w:p>
     <w:p>
       <w:pPr>
-        <w:pStyle w:val="Normal"/>
-        <w:ind w:left="720" w:hanging="0"/>
+        <w:ind w:left="720"/>
         <w:rPr>
           <w:lang w:val="bg-BG"/>
         </w:rPr>
@@ -1311,23 +1559,21 @@
         <w:t xml:space="preserve">Необходими са поне 10 снимки за калибриране на камерата. </w:t>
       </w:r>
       <w:r>
-        <w:rPr/>
-        <w:t>OpenCV</w:t>
-      </w:r>
-      <w:bookmarkStart w:id="0" w:name="_GoBack"/>
-      <w:bookmarkEnd w:id="0"/>
-      <w:r>
-        <w:rPr/>
-        <w:t xml:space="preserve"> </w:t>
-      </w:r>
-      <w:r>
-        <w:rPr>
-          <w:lang w:val="bg-BG"/>
-        </w:rPr>
-        <w:t>има примерно изображение на шахматна дъска и отделно снимки на дъска за прилагане на калибрирането. Важните входни данни, необходими за калибрирането на камерата, са набор от 3</w:t>
-      </w:r>
-      <w:r>
-        <w:rPr/>
+        <w:t xml:space="preserve">OpenCV </w:t>
+      </w:r>
+      <w:r>
+        <w:rPr>
+          <w:lang w:val="bg-BG"/>
+        </w:rPr>
+        <w:t>има примерно изображение на шахматна дъска и отделно снимки на дъска за прилагане на калибрирането. Важните входни</w:t>
+      </w:r>
+      <w:r>
+        <w:rPr>
+          <w:lang w:val="bg-BG"/>
+        </w:rPr>
+        <w:t xml:space="preserve"> данни, необходими за калибрирането на камерата, са набор от 3</w:t>
+      </w:r>
+      <w:r>
         <w:t xml:space="preserve">D </w:t>
       </w:r>
       <w:r>
@@ -1337,7 +1583,6 @@
         <w:t>точки от реалния свят и съответните 2</w:t>
       </w:r>
       <w:r>
-        <w:rPr/>
         <w:t xml:space="preserve">D </w:t>
       </w:r>
       <w:r>
@@ -1349,8 +1594,7 @@
     </w:p>
     <w:p>
       <w:pPr>
-        <w:pStyle w:val="Normal"/>
-        <w:ind w:left="720" w:hanging="0"/>
+        <w:ind w:left="720"/>
         <w:rPr>
           <w:lang w:val="bg-BG"/>
         </w:rPr>
@@ -1362,7 +1606,6 @@
         <w:t>2</w:t>
       </w:r>
       <w:r>
-        <w:rPr/>
         <w:t xml:space="preserve">D </w:t>
       </w:r>
       <w:r>
@@ -1372,36 +1615,40 @@
         <w:t xml:space="preserve">точките на изображението са </w:t>
       </w:r>
       <w:r>
-        <w:rPr/>
         <w:t xml:space="preserve">OK, </w:t>
       </w:r>
       <w:r>
         <w:rPr>
           <w:lang w:val="bg-BG"/>
         </w:rPr>
-        <w:t>лесно могат да се намерят от изображението(Тези точки от изображението са местата, където два черни квадрата се допират в шахматната дъска).</w:t>
+        <w:t xml:space="preserve">лесно могат да се намерят от изображението(Тези точки от изображението са </w:t>
+      </w:r>
+      <w:r>
+        <w:rPr>
+          <w:lang w:val="bg-BG"/>
+        </w:rPr>
+        <w:t>местата, където два черни квадрата се допират в шахматната дъска).</w:t>
       </w:r>
     </w:p>
     <w:p>
       <w:pPr>
-        <w:pStyle w:val="Normal"/>
-        <w:ind w:left="720" w:hanging="0"/>
+        <w:ind w:left="720"/>
         <w:jc w:val="both"/>
         <w:rPr>
-          <w:rFonts w:eastAsia="" w:eastAsiaTheme="minorEastAsia"/>
-          <w:lang w:val="bg-BG"/>
-        </w:rPr>
-      </w:pPr>
-      <w:r>
-        <w:rPr>
-          <w:rFonts w:eastAsia="" w:eastAsiaTheme="minorEastAsia"/>
+          <w:rFonts w:eastAsiaTheme="minorEastAsia"/>
+          <w:lang w:val="bg-BG"/>
+        </w:rPr>
+      </w:pPr>
+      <w:r>
+        <w:rPr>
+          <w:rFonts w:eastAsiaTheme="minorEastAsia"/>
           <w:lang w:val="bg-BG"/>
         </w:rPr>
         <w:t xml:space="preserve">Тези изображения са направени от статична камера и шахматната дъска е поставена на различни разстояния и посоки. </w:t>
       </w:r>
       <w:r>
         <w:rPr>
-          <w:rFonts w:eastAsia="" w:eastAsiaTheme="minorEastAsia"/>
+          <w:rFonts w:eastAsiaTheme="minorEastAsia"/>
           <w:color w:val="C9C9C9" w:themeColor="accent3" w:themeTint="99"/>
           <w:lang w:val="bg-BG"/>
         </w:rPr>
@@ -1409,14 +1656,14 @@
       </w:r>
       <w:r>
         <w:rPr>
-          <w:rFonts w:eastAsia="" w:eastAsiaTheme="minorEastAsia"/>
+          <w:rFonts w:eastAsiaTheme="minorEastAsia"/>
           <w:color w:val="C9C9C9" w:themeColor="accent3" w:themeTint="99"/>
         </w:rPr>
         <w:t>X,Y,Z</w:t>
       </w:r>
       <w:r>
         <w:rPr>
-          <w:rFonts w:eastAsia="" w:eastAsiaTheme="minorEastAsia"/>
+          <w:rFonts w:eastAsiaTheme="minorEastAsia"/>
           <w:color w:val="C9C9C9" w:themeColor="accent3" w:themeTint="99"/>
           <w:lang w:val="bg-BG"/>
         </w:rPr>
@@ -1424,29 +1671,37 @@
       </w:r>
       <w:r>
         <w:rPr>
-          <w:rFonts w:eastAsia="" w:eastAsiaTheme="minorEastAsia"/>
+          <w:rFonts w:eastAsiaTheme="minorEastAsia"/>
           <w:color w:val="C9C9C9" w:themeColor="accent3" w:themeTint="99"/>
         </w:rPr>
         <w:t xml:space="preserve"> </w:t>
       </w:r>
       <w:r>
         <w:rPr>
-          <w:rFonts w:eastAsia="" w:eastAsiaTheme="minorEastAsia"/>
+          <w:rFonts w:eastAsiaTheme="minorEastAsia"/>
           <w:color w:val="C9C9C9" w:themeColor="accent3" w:themeTint="99"/>
           <w:lang w:val="bg-BG"/>
         </w:rPr>
-        <w:t xml:space="preserve">стойностите. За простота може да се приеме, че дъската остава неподвижна в </w:t>
-      </w:r>
-      <w:r>
-        <w:rPr>
-          <w:rFonts w:eastAsia="" w:eastAsiaTheme="minorEastAsia"/>
+        <w:t>стойностите. За простота може да се приеме</w:t>
+      </w:r>
+      <w:r>
+        <w:rPr>
+          <w:rFonts w:eastAsiaTheme="minorEastAsia"/>
           <w:color w:val="C9C9C9" w:themeColor="accent3" w:themeTint="99"/>
+          <w:lang w:val="bg-BG"/>
+        </w:rPr>
+        <w:t xml:space="preserve">, че дъската остава неподвижна в </w:t>
+      </w:r>
+      <w:r>
+        <w:rPr>
+          <w:rFonts w:eastAsiaTheme="minorEastAsia"/>
+          <w:color w:val="C9C9C9" w:themeColor="accent3" w:themeTint="99"/>
         </w:rPr>
         <w:t xml:space="preserve">X,Y </w:t>
       </w:r>
       <w:r>
         <w:rPr>
-          <w:rFonts w:eastAsia="" w:eastAsiaTheme="minorEastAsia"/>
+          <w:rFonts w:eastAsiaTheme="minorEastAsia"/>
           <w:color w:val="C9C9C9" w:themeColor="accent3" w:themeTint="99"/>
           <w:lang w:val="bg-BG"/>
         </w:rPr>
@@ -1454,14 +1709,14 @@
       </w:r>
       <w:r>
         <w:rPr>
-          <w:rFonts w:eastAsia="" w:eastAsiaTheme="minorEastAsia"/>
+          <w:rFonts w:eastAsiaTheme="minorEastAsia"/>
           <w:color w:val="C9C9C9" w:themeColor="accent3" w:themeTint="99"/>
         </w:rPr>
         <w:t>Z=0)</w:t>
       </w:r>
       <w:r>
         <w:rPr>
-          <w:rFonts w:eastAsia="" w:eastAsiaTheme="minorEastAsia"/>
+          <w:rFonts w:eastAsiaTheme="minorEastAsia"/>
           <w:color w:val="C9C9C9" w:themeColor="accent3" w:themeTint="99"/>
           <w:lang w:val="bg-BG"/>
         </w:rPr>
@@ -1469,14 +1724,14 @@
       </w:r>
       <w:r>
         <w:rPr>
-          <w:rFonts w:eastAsia="" w:eastAsiaTheme="minorEastAsia"/>
+          <w:rFonts w:eastAsiaTheme="minorEastAsia"/>
           <w:color w:val="C9C9C9" w:themeColor="accent3" w:themeTint="99"/>
         </w:rPr>
         <w:t>X,Y</w:t>
       </w:r>
       <w:r>
         <w:rPr>
-          <w:rFonts w:eastAsia="" w:eastAsiaTheme="minorEastAsia"/>
+          <w:rFonts w:eastAsiaTheme="minorEastAsia"/>
           <w:color w:val="C9C9C9" w:themeColor="accent3" w:themeTint="99"/>
           <w:lang w:val="bg-BG"/>
         </w:rPr>
@@ -1484,14 +1739,14 @@
       </w:r>
       <w:r>
         <w:rPr>
-          <w:rFonts w:eastAsia="" w:eastAsiaTheme="minorEastAsia"/>
+          <w:rFonts w:eastAsiaTheme="minorEastAsia"/>
           <w:color w:val="C9C9C9" w:themeColor="accent3" w:themeTint="99"/>
         </w:rPr>
         <w:t xml:space="preserve">X,Y </w:t>
       </w:r>
       <w:r>
         <w:rPr>
-          <w:rFonts w:eastAsia="" w:eastAsiaTheme="minorEastAsia"/>
+          <w:rFonts w:eastAsiaTheme="minorEastAsia"/>
           <w:color w:val="C9C9C9" w:themeColor="accent3" w:themeTint="99"/>
           <w:lang w:val="bg-BG"/>
         </w:rPr>
@@ -1499,14 +1754,14 @@
       </w:r>
       <w:r>
         <w:rPr>
-          <w:rFonts w:eastAsia="" w:eastAsiaTheme="minorEastAsia"/>
+          <w:rFonts w:eastAsiaTheme="minorEastAsia"/>
           <w:color w:val="C9C9C9" w:themeColor="accent3" w:themeTint="99"/>
         </w:rPr>
         <w:t>(</w:t>
       </w:r>
       <w:r>
         <w:rPr>
-          <w:rFonts w:eastAsia="" w:eastAsiaTheme="minorEastAsia"/>
+          <w:rFonts w:eastAsiaTheme="minorEastAsia"/>
           <w:color w:val="C9C9C9" w:themeColor="accent3" w:themeTint="99"/>
           <w:lang w:val="bg-BG"/>
         </w:rPr>
@@ -1514,35 +1769,43 @@
       </w:r>
       <w:r>
         <w:rPr>
-          <w:rFonts w:eastAsia="" w:eastAsiaTheme="minorEastAsia"/>
+          <w:rFonts w:eastAsiaTheme="minorEastAsia"/>
           <w:color w:val="C9C9C9" w:themeColor="accent3" w:themeTint="99"/>
         </w:rPr>
         <w:t>)</w:t>
       </w:r>
       <w:r>
         <w:rPr>
-          <w:rFonts w:eastAsia="" w:eastAsiaTheme="minorEastAsia"/>
+          <w:rFonts w:eastAsiaTheme="minorEastAsia"/>
           <w:color w:val="C9C9C9" w:themeColor="accent3" w:themeTint="99"/>
           <w:lang w:val="bg-BG"/>
         </w:rPr>
-        <w:t xml:space="preserve">,(1,0),(2,0),… което обозначава местоположението на точките. </w:t>
-      </w:r>
-      <w:r>
-        <w:rPr>
-          <w:rFonts w:eastAsia="" w:eastAsiaTheme="minorEastAsia"/>
+        <w:t>,(1,0),(2,0),… което обозначава местополо</w:t>
+      </w:r>
+      <w:r>
+        <w:rPr>
+          <w:rFonts w:eastAsiaTheme="minorEastAsia"/>
+          <w:color w:val="C9C9C9" w:themeColor="accent3" w:themeTint="99"/>
+          <w:lang w:val="bg-BG"/>
+        </w:rPr>
+        <w:t xml:space="preserve">жението на точките. </w:t>
+      </w:r>
+      <w:r>
+        <w:rPr>
+          <w:rFonts w:eastAsiaTheme="minorEastAsia"/>
           <w:lang w:val="bg-BG"/>
         </w:rPr>
         <w:t>В този случай резултатите, които се получават ще бъдат в скалата на шахматната дъска. Но размера на квадрата е известен(например 30мм), можем да предадем стойностите като (0,0),(30,0),(60,0),… Така получените резултати с</w:t>
       </w:r>
       <w:r>
         <w:rPr>
-          <w:rFonts w:eastAsia="" w:eastAsiaTheme="minorEastAsia"/>
+          <w:rFonts w:eastAsiaTheme="minorEastAsia"/>
         </w:rPr>
         <w:t>a</w:t>
       </w:r>
       <w:r>
         <w:rPr>
-          <w:rFonts w:eastAsia="" w:eastAsiaTheme="minorEastAsia"/>
+          <w:rFonts w:eastAsiaTheme="minorEastAsia"/>
           <w:lang w:val="bg-BG"/>
         </w:rPr>
         <w:t xml:space="preserve"> в мм.</w:t>
@@ -1553,33 +1816,40 @@
         <w:pStyle w:val="ListParagraph"/>
         <w:jc w:val="both"/>
         <w:rPr>
-          <w:rFonts w:eastAsia="" w:eastAsiaTheme="minorEastAsia"/>
-          <w:lang w:val="bg-BG"/>
-        </w:rPr>
-      </w:pPr>
-      <w:r>
-        <w:rPr>
-          <w:rFonts w:eastAsia="" w:eastAsiaTheme="minorEastAsia"/>
+          <w:rFonts w:eastAsiaTheme="minorEastAsia"/>
+          <w:lang w:val="bg-BG"/>
+        </w:rPr>
+      </w:pPr>
+      <w:r>
+        <w:rPr>
+          <w:rFonts w:eastAsiaTheme="minorEastAsia"/>
           <w:lang w:val="bg-BG"/>
         </w:rPr>
         <w:t>3</w:t>
       </w:r>
       <w:r>
         <w:rPr>
-          <w:rFonts w:eastAsia="" w:eastAsiaTheme="minorEastAsia"/>
+          <w:rFonts w:eastAsiaTheme="minorEastAsia"/>
         </w:rPr>
         <w:t xml:space="preserve">D </w:t>
       </w:r>
       <w:r>
         <w:rPr>
-          <w:rFonts w:eastAsia="" w:eastAsiaTheme="minorEastAsia"/>
-          <w:lang w:val="bg-BG"/>
-        </w:rPr>
-        <w:t xml:space="preserve">точките се наричат </w:t>
-      </w:r>
-      <w:r>
-        <w:rPr>
-          <w:rFonts w:eastAsia="" w:eastAsiaTheme="minorEastAsia"/>
+          <w:rFonts w:eastAsiaTheme="minorEastAsia"/>
+          <w:lang w:val="bg-BG"/>
+        </w:rPr>
+        <w:t>точки</w:t>
+      </w:r>
+      <w:r>
+        <w:rPr>
+          <w:rFonts w:eastAsiaTheme="minorEastAsia"/>
+          <w:lang w:val="bg-BG"/>
+        </w:rPr>
+        <w:t xml:space="preserve">те се наричат </w:t>
+      </w:r>
+      <w:r>
+        <w:rPr>
+          <w:rFonts w:eastAsiaTheme="minorEastAsia"/>
           <w:b/>
           <w:lang w:val="bg-BG"/>
         </w:rPr>
@@ -1587,27 +1857,27 @@
       </w:r>
       <w:r>
         <w:rPr>
-          <w:rFonts w:eastAsia="" w:eastAsiaTheme="minorEastAsia"/>
+          <w:rFonts w:eastAsiaTheme="minorEastAsia"/>
           <w:lang w:val="bg-BG"/>
         </w:rPr>
         <w:t>, а 2</w:t>
       </w:r>
       <w:r>
         <w:rPr>
-          <w:rFonts w:eastAsia="" w:eastAsiaTheme="minorEastAsia"/>
+          <w:rFonts w:eastAsiaTheme="minorEastAsia"/>
         </w:rPr>
         <w:t xml:space="preserve">D </w:t>
       </w:r>
       <w:r>
         <w:rPr>
-          <w:rFonts w:eastAsia="" w:eastAsiaTheme="minorEastAsia"/>
+          <w:rFonts w:eastAsiaTheme="minorEastAsia"/>
           <w:lang w:val="bg-BG"/>
         </w:rPr>
         <w:t xml:space="preserve">точките на изображението се наричат </w:t>
       </w:r>
       <w:r>
         <w:rPr>
-          <w:rFonts w:eastAsia="" w:eastAsiaTheme="minorEastAsia"/>
+          <w:rFonts w:eastAsiaTheme="minorEastAsia"/>
           <w:b/>
           <w:lang w:val="bg-BG"/>
         </w:rPr>
@@ -1615,7 +1885,7 @@
       </w:r>
       <w:r>
         <w:rPr>
-          <w:rFonts w:eastAsia="" w:eastAsiaTheme="minorEastAsia"/>
+          <w:rFonts w:eastAsiaTheme="minorEastAsia"/>
           <w:lang w:val="bg-BG"/>
         </w:rPr>
         <w:t xml:space="preserve">. </w:t>
@@ -1630,13 +1900,13 @@
         </w:numPr>
         <w:jc w:val="both"/>
         <w:rPr>
-          <w:rFonts w:eastAsia="" w:eastAsiaTheme="minorEastAsia"/>
-          <w:lang w:val="bg-BG"/>
-        </w:rPr>
-      </w:pPr>
-      <w:r>
-        <w:rPr>
-          <w:rFonts w:eastAsia="" w:eastAsiaTheme="minorEastAsia"/>
+          <w:rFonts w:eastAsiaTheme="minorEastAsia"/>
+          <w:lang w:val="bg-BG"/>
+        </w:rPr>
+      </w:pPr>
+      <w:r>
+        <w:rPr>
+          <w:rFonts w:eastAsiaTheme="minorEastAsia"/>
           <w:lang w:val="bg-BG"/>
         </w:rPr>
         <w:t>Настройка</w:t>
@@ -1644,17 +1914,13 @@
     </w:p>
     <w:p>
       <w:pPr>
-        <w:pStyle w:val="Normal"/>
-        <w:ind w:left="720" w:hanging="0"/>
+        <w:ind w:left="720"/>
         <w:jc w:val="both"/>
-        <w:rPr/>
-      </w:pPr>
-      <w:r>
-        <w:rPr/>
+      </w:pPr>
+      <w:r>
         <w:t xml:space="preserve"> </w:t>
       </w:r>
       <w:r>
-        <w:rPr/>
         <w:tab/>
       </w:r>
       <w:r>
@@ -1662,31 +1928,79 @@
           <w:lang w:val="bg-BG"/>
         </w:rPr>
         <w:t xml:space="preserve">За намиране на шаблон в шахматна дъска, може да се използва </w:t>
+      </w:r>
+      <w:r>
+        <w:rPr>
+          <w:lang w:val="bg-BG"/>
+        </w:rPr>
         <w:tab/>
       </w:r>
+      <w:proofErr w:type="spellStart"/>
       <w:r>
         <w:rPr>
           <w:b/>
           <w:bCs/>
           <w:lang w:val="bg-BG"/>
         </w:rPr>
-        <w:t>cv.findChessboardCorner()</w:t>
-      </w:r>
-      <w:r>
-        <w:rPr>
-          <w:lang w:val="bg-BG"/>
-        </w:rPr>
-        <w:t xml:space="preserve">. Вместо шахматна дъска, може да се изполва и кръгъл </w:t>
-        <w:tab/>
-        <w:t xml:space="preserve">шаблон – </w:t>
-      </w:r>
+        <w:t>cv.findChessboardCorner</w:t>
+      </w:r>
+      <w:proofErr w:type="spellEnd"/>
       <w:r>
         <w:rPr>
           <w:b/>
           <w:bCs/>
           <w:lang w:val="bg-BG"/>
         </w:rPr>
-        <w:t>cv.findCircleGrid()</w:t>
+        <w:t>()</w:t>
+      </w:r>
+      <w:r>
+        <w:rPr>
+          <w:lang w:val="bg-BG"/>
+        </w:rPr>
+        <w:t>. Вместо шахматна дъска, може да се изпол</w:t>
+      </w:r>
+      <w:r>
+        <w:rPr>
+          <w:lang w:val="bg-BG"/>
+        </w:rPr>
+        <w:t>з</w:t>
+      </w:r>
+      <w:r>
+        <w:rPr>
+          <w:lang w:val="bg-BG"/>
+        </w:rPr>
+        <w:t xml:space="preserve">ва и кръгъл </w:t>
+      </w:r>
+      <w:r>
+        <w:rPr>
+          <w:lang w:val="bg-BG"/>
+        </w:rPr>
+        <w:tab/>
+        <w:t xml:space="preserve">шаблон </w:t>
+      </w:r>
+      <w:r>
+        <w:rPr>
+          <w:lang w:val="bg-BG"/>
+        </w:rPr>
+        <w:t xml:space="preserve">– </w:t>
+      </w:r>
+      <w:proofErr w:type="spellStart"/>
+      <w:r>
+        <w:rPr>
+          <w:b/>
+          <w:bCs/>
+          <w:lang w:val="bg-BG"/>
+        </w:rPr>
+        <w:t>cv.findCircleGrid</w:t>
+      </w:r>
+      <w:proofErr w:type="spellEnd"/>
+      <w:r>
+        <w:rPr>
+          <w:b/>
+          <w:bCs/>
+          <w:lang w:val="bg-BG"/>
+        </w:rPr>
+        <w:t>()</w:t>
       </w:r>
       <w:r>
         <w:rPr>
@@ -1703,11 +2017,10 @@
           <w:numId w:val="1"/>
         </w:numPr>
         <w:jc w:val="both"/>
-        <w:rPr/>
-      </w:pPr>
-      <w:r>
-        <w:rPr>
-          <w:rFonts w:eastAsia="" w:eastAsiaTheme="minorEastAsia"/>
+      </w:pPr>
+      <w:r>
+        <w:rPr>
+          <w:rFonts w:eastAsiaTheme="minorEastAsia"/>
           <w:lang w:val="bg-BG"/>
         </w:rPr>
         <w:t>Калибриране</w:t>
@@ -1715,42 +2028,105 @@
     </w:p>
     <w:p>
       <w:pPr>
-        <w:pStyle w:val="Normal"/>
-        <w:ind w:left="720" w:hanging="0"/>
+        <w:ind w:left="720"/>
         <w:jc w:val="both"/>
-        <w:rPr/>
-      </w:pPr>
-      <w:r>
-        <w:rPr>
-          <w:rFonts w:eastAsia="" w:eastAsiaTheme="minorEastAsia"/>
+      </w:pPr>
+      <w:r>
+        <w:rPr>
+          <w:rFonts w:eastAsiaTheme="minorEastAsia"/>
           <w:lang w:val="bg-BG"/>
         </w:rPr>
         <w:t xml:space="preserve"> </w:t>
       </w:r>
       <w:r>
         <w:rPr>
-          <w:rFonts w:eastAsia="" w:eastAsiaTheme="minorEastAsia"/>
+          <w:rFonts w:eastAsiaTheme="minorEastAsia"/>
           <w:lang w:val="bg-BG"/>
         </w:rPr>
         <w:tab/>
       </w:r>
-      <w:r>
-        <w:rPr>
-          <w:rFonts w:eastAsia="" w:eastAsiaTheme="minorEastAsia"/>
+      <w:proofErr w:type="spellStart"/>
+      <w:r>
+        <w:rPr>
+          <w:rFonts w:eastAsiaTheme="minorEastAsia"/>
           <w:b/>
           <w:bCs/>
           <w:lang w:val="bg-BG"/>
         </w:rPr>
-        <w:t>cv.calibrateCamera()</w:t>
-      </w:r>
-      <w:r>
-        <w:rPr>
-          <w:rFonts w:eastAsia="" w:eastAsiaTheme="minorEastAsia"/>
-          <w:lang w:val="bg-BG"/>
-        </w:rPr>
-        <w:t xml:space="preserve"> калибрира камерат на база намеренети ъгли и връща </w:t>
+        <w:t>cv.calibrateCamera</w:t>
+      </w:r>
+      <w:proofErr w:type="spellEnd"/>
+      <w:r>
+        <w:rPr>
+          <w:rFonts w:eastAsiaTheme="minorEastAsia"/>
+          <w:b/>
+          <w:bCs/>
+          <w:lang w:val="bg-BG"/>
+        </w:rPr>
+        <w:t>()</w:t>
+      </w:r>
+      <w:r>
+        <w:rPr>
+          <w:rFonts w:eastAsiaTheme="minorEastAsia"/>
+          <w:lang w:val="bg-BG"/>
+        </w:rPr>
+        <w:t xml:space="preserve"> калибрира камерат</w:t>
+      </w:r>
+      <w:r>
+        <w:rPr>
+          <w:rFonts w:eastAsiaTheme="minorEastAsia"/>
+          <w:lang w:val="bg-BG"/>
+        </w:rPr>
+        <w:t>а</w:t>
+      </w:r>
+      <w:r>
+        <w:rPr>
+          <w:rFonts w:eastAsiaTheme="minorEastAsia"/>
+          <w:lang w:val="bg-BG"/>
+        </w:rPr>
+        <w:t xml:space="preserve"> на база намерен</w:t>
+      </w:r>
+      <w:r>
+        <w:rPr>
+          <w:rFonts w:eastAsiaTheme="minorEastAsia"/>
+          <w:lang w:val="bg-BG"/>
+        </w:rPr>
+        <w:t>и</w:t>
+      </w:r>
+      <w:r>
+        <w:rPr>
+          <w:rFonts w:eastAsiaTheme="minorEastAsia"/>
+          <w:lang w:val="bg-BG"/>
+        </w:rPr>
+        <w:t>т</w:t>
+      </w:r>
+      <w:r>
+        <w:rPr>
+          <w:rFonts w:eastAsiaTheme="minorEastAsia"/>
+          <w:lang w:val="bg-BG"/>
+        </w:rPr>
+        <w:t>е</w:t>
+      </w:r>
+      <w:r>
+        <w:rPr>
+          <w:rFonts w:eastAsiaTheme="minorEastAsia"/>
+          <w:lang w:val="bg-BG"/>
+        </w:rPr>
+        <w:t xml:space="preserve"> ъгли и връща </w:t>
+      </w:r>
+      <w:r>
+        <w:rPr>
+          <w:rFonts w:eastAsiaTheme="minorEastAsia"/>
+          <w:lang w:val="bg-BG"/>
+        </w:rPr>
         <w:tab/>
         <w:t xml:space="preserve">матрицата на камерата, изкривяването, вектора на ротация и вектора на </w:t>
+      </w:r>
+      <w:r>
+        <w:rPr>
+          <w:rFonts w:eastAsiaTheme="minorEastAsia"/>
+          <w:lang w:val="bg-BG"/>
+        </w:rPr>
         <w:tab/>
         <w:t>транслация.</w:t>
       </w:r>
@@ -1763,11 +2139,10 @@
           <w:numId w:val="1"/>
         </w:numPr>
         <w:jc w:val="both"/>
-        <w:rPr/>
-      </w:pPr>
-      <w:r>
-        <w:rPr>
-          <w:rFonts w:eastAsia="" w:eastAsiaTheme="minorEastAsia"/>
+      </w:pPr>
+      <w:r>
+        <w:rPr>
+          <w:rFonts w:eastAsiaTheme="minorEastAsia"/>
           <w:lang w:val="bg-BG"/>
         </w:rPr>
         <w:t>Оправяне на изкривяването</w:t>
@@ -1775,60 +2150,259 @@
     </w:p>
     <w:p>
       <w:pPr>
-        <w:pStyle w:val="Normal"/>
-        <w:spacing w:before="0" w:after="160"/>
-        <w:ind w:left="720" w:hanging="0"/>
+        <w:ind w:left="1440"/>
         <w:jc w:val="both"/>
-        <w:rPr/>
-      </w:pPr>
-      <w:r>
-        <w:rPr>
-          <w:rFonts w:eastAsia="" w:eastAsiaTheme="minorEastAsia"/>
-          <w:lang w:val="bg-BG"/>
-        </w:rPr>
-        <w:t xml:space="preserve"> </w:t>
-      </w:r>
-      <w:r>
-        <w:rPr>
-          <w:rFonts w:eastAsia="" w:eastAsiaTheme="minorEastAsia"/>
-          <w:lang w:val="bg-BG"/>
-        </w:rPr>
-        <w:tab/>
-        <w:t xml:space="preserve">Следва взимане на изображението и оправяне на изкривяването. OpenCV има два метода по постиган на това, но първо може да се оптимизира матрицата на камерата въз основа на параметъра са свободно мащабиране като се използа </w:t>
-      </w:r>
-      <w:r>
-        <w:rPr>
-          <w:rFonts w:eastAsia="" w:eastAsiaTheme="minorEastAsia"/>
+        <w:rPr>
+          <w:rFonts w:eastAsiaTheme="minorEastAsia"/>
+          <w:lang w:val="bg-BG"/>
+        </w:rPr>
+      </w:pPr>
+      <w:r>
+        <w:rPr>
+          <w:rFonts w:eastAsiaTheme="minorEastAsia"/>
+          <w:lang w:val="bg-BG"/>
+        </w:rPr>
+        <w:t>Следва взимане на изображението и оп</w:t>
+      </w:r>
+      <w:r>
+        <w:rPr>
+          <w:rFonts w:eastAsiaTheme="minorEastAsia"/>
+          <w:lang w:val="bg-BG"/>
+        </w:rPr>
+        <w:t>равяне на изкривяването. OpenCV има два метода по постиган на това, но първо може да се оптимизира матрицата на камерата въз основа на параметъра са свободно мащабиране като се използ</w:t>
+      </w:r>
+      <w:r>
+        <w:rPr>
+          <w:rFonts w:eastAsiaTheme="minorEastAsia"/>
+          <w:lang w:val="bg-BG"/>
+        </w:rPr>
+        <w:t>в</w:t>
+      </w:r>
+      <w:r>
+        <w:rPr>
+          <w:rFonts w:eastAsiaTheme="minorEastAsia"/>
+          <w:lang w:val="bg-BG"/>
+        </w:rPr>
+        <w:t xml:space="preserve">а </w:t>
+      </w:r>
+      <w:proofErr w:type="spellStart"/>
+      <w:r>
+        <w:rPr>
+          <w:rFonts w:eastAsiaTheme="minorEastAsia"/>
           <w:b/>
           <w:bCs/>
           <w:lang w:val="bg-BG"/>
         </w:rPr>
-        <w:t>cv.getOptimalNewCameraMatrix()</w:t>
-      </w:r>
-      <w:r>
-        <w:rPr>
-          <w:rFonts w:eastAsia="" w:eastAsiaTheme="minorEastAsia"/>
+        <w:t>cv.getOptimalNewCameraMatrix</w:t>
+      </w:r>
+      <w:proofErr w:type="spellEnd"/>
+      <w:r>
+        <w:rPr>
+          <w:rFonts w:eastAsiaTheme="minorEastAsia"/>
+          <w:b/>
+          <w:bCs/>
+          <w:lang w:val="bg-BG"/>
+        </w:rPr>
+        <w:t>()</w:t>
+      </w:r>
+      <w:r>
+        <w:rPr>
+          <w:rFonts w:eastAsiaTheme="minorEastAsia"/>
           <w:lang w:val="bg-BG"/>
         </w:rPr>
         <w:t xml:space="preserve">. </w:t>
+      </w:r>
+    </w:p>
+    <w:p>
+      <w:pPr>
+        <w:pStyle w:val="Heading3"/>
+        <w:numPr>
+          <w:ilvl w:val="2"/>
+          <w:numId w:val="1"/>
+        </w:numPr>
+        <w:jc w:val="both"/>
+        <w:rPr>
+          <w:rFonts w:eastAsiaTheme="minorEastAsia"/>
+        </w:rPr>
+      </w:pPr>
+      <w:r>
+        <w:rPr>
+          <w:rFonts w:eastAsiaTheme="minorEastAsia"/>
+          <w:lang w:val="bg-BG"/>
+        </w:rPr>
+        <w:t>Използва н</w:t>
+      </w:r>
+      <w:r>
+        <w:rPr>
+          <w:rFonts w:eastAsiaTheme="minorEastAsia"/>
+          <w:lang w:val="bg-BG"/>
+        </w:rPr>
+        <w:t>а</w:t>
+      </w:r>
+      <w:r>
+        <w:rPr>
+          <w:rFonts w:eastAsiaTheme="minorEastAsia"/>
+          <w:lang w:val="bg-BG"/>
+        </w:rPr>
+        <w:t xml:space="preserve"> </w:t>
+      </w:r>
+      <w:proofErr w:type="spellStart"/>
+      <w:r>
+        <w:rPr>
+          <w:rFonts w:eastAsiaTheme="minorEastAsia"/>
+        </w:rPr>
+        <w:t>cv.undistort</w:t>
+      </w:r>
+      <w:proofErr w:type="spellEnd"/>
+      <w:r>
+        <w:rPr>
+          <w:rFonts w:eastAsiaTheme="minorEastAsia"/>
+        </w:rPr>
+        <w:t>()</w:t>
+      </w:r>
+    </w:p>
+    <w:p>
+      <w:pPr>
+        <w:ind w:left="2160"/>
+        <w:rPr>
+          <w:lang w:val="bg-BG"/>
+        </w:rPr>
+      </w:pPr>
+      <w:r>
+        <w:rPr>
+          <w:lang w:val="bg-BG"/>
+        </w:rPr>
+        <w:t xml:space="preserve">Това е най-лесния начин. Просто се извиква функцията и </w:t>
+      </w:r>
+      <w:r>
+        <w:t xml:space="preserve">ROI </w:t>
+      </w:r>
+      <w:r>
+        <w:rPr>
+          <w:lang w:val="bg-BG"/>
+        </w:rPr>
+        <w:t>получен по-горе се използва за отрязване на резултата.</w:t>
+      </w:r>
+    </w:p>
+    <w:p>
+      <w:pPr>
+        <w:pStyle w:val="Heading3"/>
+        <w:numPr>
+          <w:ilvl w:val="2"/>
+          <w:numId w:val="1"/>
+        </w:numPr>
+        <w:jc w:val="both"/>
+        <w:rPr>
+          <w:rFonts w:eastAsiaTheme="minorEastAsia"/>
+        </w:rPr>
+      </w:pPr>
+      <w:r>
+        <w:rPr>
+          <w:rFonts w:eastAsiaTheme="minorEastAsia"/>
+          <w:lang w:val="bg-BG"/>
+        </w:rPr>
+        <w:t xml:space="preserve">Използва </w:t>
+      </w:r>
+      <w:r>
+        <w:rPr>
+          <w:rFonts w:eastAsiaTheme="minorEastAsia"/>
+          <w:lang w:val="bg-BG"/>
+        </w:rPr>
+        <w:t>на премапиране</w:t>
+      </w:r>
+    </w:p>
+    <w:p>
+      <w:pPr>
+        <w:ind w:left="2160"/>
+        <w:jc w:val="both"/>
+        <w:rPr>
+          <w:rFonts w:eastAsiaTheme="minorEastAsia"/>
+          <w:lang w:val="bg-BG"/>
+        </w:rPr>
+      </w:pPr>
+      <w:r>
+        <w:rPr>
+          <w:lang w:val="bg-BG"/>
+        </w:rPr>
+        <w:t>Този метод е малко по-труден</w:t>
+      </w:r>
+      <w:r>
+        <w:rPr>
+          <w:lang w:val="bg-BG"/>
+        </w:rPr>
+        <w:t>.</w:t>
+      </w:r>
+      <w:r>
+        <w:rPr>
+          <w:lang w:val="bg-BG"/>
+        </w:rPr>
+        <w:t xml:space="preserve"> Първо се намира функция за картографиране на изкривеното изображение до неи</w:t>
+      </w:r>
+      <w:r>
+        <w:rPr>
+          <w:lang w:val="bg-BG"/>
+        </w:rPr>
+        <w:t>з</w:t>
+      </w:r>
+      <w:r>
+        <w:rPr>
+          <w:lang w:val="bg-BG"/>
+        </w:rPr>
+        <w:t xml:space="preserve">кривено. </w:t>
+      </w:r>
+      <w:r>
+        <w:rPr>
+          <w:lang w:val="bg-BG"/>
+        </w:rPr>
+        <w:t>След това функцията се използва за премапиране.</w:t>
+      </w:r>
+    </w:p>
+    <w:p>
+      <w:pPr>
+        <w:ind w:left="1440"/>
+        <w:jc w:val="both"/>
+        <w:rPr>
+          <w:lang w:val="bg-BG"/>
+        </w:rPr>
+      </w:pPr>
+      <w:r>
+        <w:rPr>
+          <w:lang w:val="bg-BG"/>
+        </w:rPr>
+        <w:t>И двата метода дават еднакъв резул</w:t>
+      </w:r>
+      <w:r>
+        <w:rPr>
+          <w:lang w:val="bg-BG"/>
+        </w:rPr>
+        <w:t>т</w:t>
+      </w:r>
+      <w:bookmarkStart w:id="0" w:name="_GoBack"/>
+      <w:bookmarkEnd w:id="0"/>
+      <w:r>
+        <w:rPr>
+          <w:lang w:val="bg-BG"/>
+        </w:rPr>
+        <w:t>ат.</w:t>
       </w:r>
     </w:p>
     <w:sectPr>
-      <w:type w:val="nextPage"/>
       <w:pgSz w:w="11906" w:h="16838"/>
-      <w:pgMar w:left="1417" w:right="1417" w:header="0" w:top="1417" w:footer="0" w:bottom="1417" w:gutter="0"/>
-      <w:pgNumType w:fmt="decimal"/>
-      <w:formProt w:val="false"/>
-      <w:textDirection w:val="lrTb"/>
-      <w:docGrid w:type="default" w:linePitch="360" w:charSpace="4096"/>
+      <w:pgMar w:top="1417" w:right="1417" w:bottom="1417" w:left="1417" w:header="0" w:footer="0" w:gutter="0"/>
+      <w:cols w:space="720"/>
+      <w:formProt w:val="0"/>
+      <w:docGrid w:linePitch="360" w:charSpace="4096"/>
     </w:sectPr>
   </w:body>
 </w:document>
 </file>
 
 <file path=word/numbering.xml><?xml version="1.0" encoding="utf-8"?>
-<w:numbering xmlns:w="http://schemas.openxmlformats.org/wordprocessingml/2006/main" xmlns:o="urn:schemas-microsoft-com:office:office" xmlns:r="http://schemas.openxmlformats.org/officeDocument/2006/relationships" xmlns:v="urn:schemas-microsoft-com:vml">
-  <w:abstractNum w:abstractNumId="1">
+<w:numbering xmlns:wpc="http://schemas.microsoft.com/office/word/2010/wordprocessingCanvas" xmlns:cx="http://schemas.microsoft.com/office/drawing/2014/chartex" xmlns:cx1="http://schemas.microsoft.com/office/drawing/2015/9/8/chartex" xmlns:cx2="http://schemas.microsoft.com/office/drawing/2015/10/21/chartex" xmlns:cx3="http://schemas.microsoft.com/office/drawing/2016/5/9/chartex" xmlns:cx4="http://schemas.microsoft.com/office/drawing/2016/5/10/chartex" xmlns:cx5="http://schemas.microsoft.com/office/drawing/2016/5/11/chartex" xmlns:cx6="http://schemas.microsoft.com/office/drawing/2016/5/12/chartex" xmlns:cx7="http://schemas.microsoft.com/office/drawing/2016/5/13/chartex" xmlns:cx8="http://schemas.microsoft.com/office/drawing/2016/5/14/chartex" xmlns:mc="http://schemas.openxmlformats.org/markup-compatibility/2006" xmlns:aink="http://schemas.microsoft.com/office/drawing/2016/ink" xmlns:am3d="http://schemas.microsoft.com/office/drawing/2017/model3d" xmlns:o="urn:schemas-microsoft-com:office:office" xmlns:r="http://schemas.openxmlformats.org/officeDocument/2006/relationships" xmlns:m="http://schemas.openxmlformats.org/officeDocument/2006/math" xmlns:v="urn:schemas-microsoft-com:vml" xmlns:wp14="http://schemas.microsoft.com/office/word/2010/wordprocessingDrawing" xmlns:wp="http://schemas.openxmlformats.org/drawingml/2006/wordprocessingDrawing" xmlns:w10="urn:schemas-microsoft-com:office:word" xmlns:w="http://schemas.openxmlformats.org/wordprocessingml/2006/main" xmlns:w14="http://schemas.microsoft.com/office/word/2010/wordml" xmlns:w15="http://schemas.microsoft.com/office/word/2012/wordml" xmlns:w16cid="http://schemas.microsoft.com/office/word/2016/wordml/cid" xmlns:w16se="http://schemas.microsoft.com/office/word/2015/wordml/symex" xmlns:wpg="http://schemas.microsoft.com/office/word/2010/wordprocessingGroup" xmlns:wpi="http://schemas.microsoft.com/office/word/2010/wordprocessingInk" xmlns:wne="http://schemas.microsoft.com/office/word/2006/wordml" xmlns:wps="http://schemas.microsoft.com/office/word/2010/wordprocessingShape" mc:Ignorable="w14 w15 w16se w16cid wp14">
+  <w:abstractNum w:abstractNumId="0" w15:restartNumberingAfterBreak="0">
+    <w:nsid w:val="2D40240D"/>
+    <w:multiLevelType w:val="multilevel"/>
+    <w:tmpl w:val="65B2C890"/>
     <w:lvl w:ilvl="0">
       <w:start w:val="1"/>
       <w:numFmt w:val="decimal"/>
@@ -1911,7 +2485,10 @@
       </w:pPr>
     </w:lvl>
   </w:abstractNum>
-  <w:abstractNum w:abstractNumId="2">
+  <w:abstractNum w:abstractNumId="1" w15:restartNumberingAfterBreak="0">
+    <w:nsid w:val="4DAC0ACC"/>
+    <w:multiLevelType w:val="multilevel"/>
+    <w:tmpl w:val="CB6A2842"/>
     <w:lvl w:ilvl="0">
       <w:start w:val="1"/>
       <w:numFmt w:val="bullet"/>
@@ -1934,7 +2511,6 @@
       </w:pPr>
       <w:rPr>
         <w:rFonts w:ascii="Courier New" w:hAnsi="Courier New" w:cs="Courier New" w:hint="default"/>
-        <w:rFonts w:cs="Courier New"/>
       </w:rPr>
     </w:lvl>
     <w:lvl w:ilvl="2">
@@ -1971,7 +2547,6 @@
       </w:pPr>
       <w:rPr>
         <w:rFonts w:ascii="Courier New" w:hAnsi="Courier New" w:cs="Courier New" w:hint="default"/>
-        <w:rFonts w:cs="Courier New"/>
       </w:rPr>
     </w:lvl>
     <w:lvl w:ilvl="5">
@@ -2008,7 +2583,6 @@
       </w:pPr>
       <w:rPr>
         <w:rFonts w:ascii="Courier New" w:hAnsi="Courier New" w:cs="Courier New" w:hint="default"/>
-        <w:rFonts w:cs="Courier New"/>
       </w:rPr>
     </w:lvl>
     <w:lvl w:ilvl="8">
@@ -2024,7 +2598,105 @@
       </w:rPr>
     </w:lvl>
   </w:abstractNum>
-  <w:abstractNum w:abstractNumId="3">
+  <w:abstractNum w:abstractNumId="2" w15:restartNumberingAfterBreak="0">
+    <w:nsid w:val="68316113"/>
+    <w:multiLevelType w:val="multilevel"/>
+    <w:tmpl w:val="A866C398"/>
+    <w:lvl w:ilvl="0">
+      <w:start w:val="1"/>
+      <w:numFmt w:val="none"/>
+      <w:suff w:val="nothing"/>
+      <w:lvlText w:val=""/>
+      <w:lvlJc w:val="left"/>
+      <w:pPr>
+        <w:ind w:left="0" w:firstLine="0"/>
+      </w:pPr>
+    </w:lvl>
+    <w:lvl w:ilvl="1">
+      <w:start w:val="1"/>
+      <w:numFmt w:val="none"/>
+      <w:suff w:val="nothing"/>
+      <w:lvlText w:val=""/>
+      <w:lvlJc w:val="left"/>
+      <w:pPr>
+        <w:ind w:left="0" w:firstLine="0"/>
+      </w:pPr>
+    </w:lvl>
+    <w:lvl w:ilvl="2">
+      <w:start w:val="1"/>
+      <w:numFmt w:val="none"/>
+      <w:suff w:val="nothing"/>
+      <w:lvlText w:val=""/>
+      <w:lvlJc w:val="left"/>
+      <w:pPr>
+        <w:ind w:left="0" w:firstLine="0"/>
+      </w:pPr>
+    </w:lvl>
+    <w:lvl w:ilvl="3">
+      <w:start w:val="1"/>
+      <w:numFmt w:val="none"/>
+      <w:suff w:val="nothing"/>
+      <w:lvlText w:val=""/>
+      <w:lvlJc w:val="left"/>
+      <w:pPr>
+        <w:ind w:left="0" w:firstLine="0"/>
+      </w:pPr>
+    </w:lvl>
+    <w:lvl w:ilvl="4">
+      <w:start w:val="1"/>
+      <w:numFmt w:val="none"/>
+      <w:suff w:val="nothing"/>
+      <w:lvlText w:val=""/>
+      <w:lvlJc w:val="left"/>
+      <w:pPr>
+        <w:ind w:left="0" w:firstLine="0"/>
+      </w:pPr>
+    </w:lvl>
+    <w:lvl w:ilvl="5">
+      <w:start w:val="1"/>
+      <w:numFmt w:val="none"/>
+      <w:suff w:val="nothing"/>
+      <w:lvlText w:val=""/>
+      <w:lvlJc w:val="left"/>
+      <w:pPr>
+        <w:ind w:left="0" w:firstLine="0"/>
+      </w:pPr>
+    </w:lvl>
+    <w:lvl w:ilvl="6">
+      <w:start w:val="1"/>
+      <w:numFmt w:val="none"/>
+      <w:suff w:val="nothing"/>
+      <w:lvlText w:val=""/>
+      <w:lvlJc w:val="left"/>
+      <w:pPr>
+        <w:ind w:left="0" w:firstLine="0"/>
+      </w:pPr>
+    </w:lvl>
+    <w:lvl w:ilvl="7">
+      <w:start w:val="1"/>
+      <w:numFmt w:val="none"/>
+      <w:suff w:val="nothing"/>
+      <w:lvlText w:val=""/>
+      <w:lvlJc w:val="left"/>
+      <w:pPr>
+        <w:ind w:left="0" w:firstLine="0"/>
+      </w:pPr>
+    </w:lvl>
+    <w:lvl w:ilvl="8">
+      <w:start w:val="1"/>
+      <w:numFmt w:val="none"/>
+      <w:suff w:val="nothing"/>
+      <w:lvlText w:val=""/>
+      <w:lvlJc w:val="left"/>
+      <w:pPr>
+        <w:ind w:left="0" w:firstLine="0"/>
+      </w:pPr>
+    </w:lvl>
+  </w:abstractNum>
+  <w:abstractNum w:abstractNumId="3" w15:restartNumberingAfterBreak="0">
+    <w:nsid w:val="71C438CE"/>
+    <w:multiLevelType w:val="multilevel"/>
+    <w:tmpl w:val="E2DA56DC"/>
     <w:lvl w:ilvl="0">
       <w:start w:val="1"/>
       <w:numFmt w:val="bullet"/>
@@ -2047,7 +2719,6 @@
       </w:pPr>
       <w:rPr>
         <w:rFonts w:ascii="Courier New" w:hAnsi="Courier New" w:cs="Courier New" w:hint="default"/>
-        <w:rFonts w:cs="Courier New"/>
       </w:rPr>
     </w:lvl>
     <w:lvl w:ilvl="2">
@@ -2084,7 +2755,6 @@
       </w:pPr>
       <w:rPr>
         <w:rFonts w:ascii="Courier New" w:hAnsi="Courier New" w:cs="Courier New" w:hint="default"/>
-        <w:rFonts w:cs="Courier New"/>
       </w:rPr>
     </w:lvl>
     <w:lvl w:ilvl="5">
@@ -2121,7 +2791,6 @@
       </w:pPr>
       <w:rPr>
         <w:rFonts w:ascii="Courier New" w:hAnsi="Courier New" w:cs="Courier New" w:hint="default"/>
-        <w:rFonts w:cs="Courier New"/>
       </w:rPr>
     </w:lvl>
     <w:lvl w:ilvl="8">
@@ -2137,139 +2806,45 @@
       </w:rPr>
     </w:lvl>
   </w:abstractNum>
-  <w:abstractNum w:abstractNumId="4">
-    <w:lvl w:ilvl="0">
-      <w:start w:val="1"/>
-      <w:numFmt w:val="none"/>
-      <w:suff w:val="nothing"/>
-      <w:lvlText w:val=""/>
-      <w:lvlJc w:val="left"/>
-      <w:pPr>
-        <w:ind w:left="0" w:hanging="0"/>
-      </w:pPr>
-    </w:lvl>
-    <w:lvl w:ilvl="1">
-      <w:start w:val="1"/>
-      <w:numFmt w:val="none"/>
-      <w:suff w:val="nothing"/>
-      <w:lvlText w:val=""/>
-      <w:lvlJc w:val="left"/>
-      <w:pPr>
-        <w:ind w:left="0" w:hanging="0"/>
-      </w:pPr>
-    </w:lvl>
-    <w:lvl w:ilvl="2">
-      <w:start w:val="1"/>
-      <w:numFmt w:val="none"/>
-      <w:suff w:val="nothing"/>
-      <w:lvlText w:val=""/>
-      <w:lvlJc w:val="left"/>
-      <w:pPr>
-        <w:ind w:left="0" w:hanging="0"/>
-      </w:pPr>
-    </w:lvl>
-    <w:lvl w:ilvl="3">
-      <w:start w:val="1"/>
-      <w:numFmt w:val="none"/>
-      <w:suff w:val="nothing"/>
-      <w:lvlText w:val=""/>
-      <w:lvlJc w:val="left"/>
-      <w:pPr>
-        <w:ind w:left="0" w:hanging="0"/>
-      </w:pPr>
-    </w:lvl>
-    <w:lvl w:ilvl="4">
-      <w:start w:val="1"/>
-      <w:numFmt w:val="none"/>
-      <w:suff w:val="nothing"/>
-      <w:lvlText w:val=""/>
-      <w:lvlJc w:val="left"/>
-      <w:pPr>
-        <w:ind w:left="0" w:hanging="0"/>
-      </w:pPr>
-    </w:lvl>
-    <w:lvl w:ilvl="5">
-      <w:start w:val="1"/>
-      <w:numFmt w:val="none"/>
-      <w:suff w:val="nothing"/>
-      <w:lvlText w:val=""/>
-      <w:lvlJc w:val="left"/>
-      <w:pPr>
-        <w:ind w:left="0" w:hanging="0"/>
-      </w:pPr>
-    </w:lvl>
-    <w:lvl w:ilvl="6">
-      <w:start w:val="1"/>
-      <w:numFmt w:val="none"/>
-      <w:suff w:val="nothing"/>
-      <w:lvlText w:val=""/>
-      <w:lvlJc w:val="left"/>
-      <w:pPr>
-        <w:ind w:left="0" w:hanging="0"/>
-      </w:pPr>
-    </w:lvl>
-    <w:lvl w:ilvl="7">
-      <w:start w:val="1"/>
-      <w:numFmt w:val="none"/>
-      <w:suff w:val="nothing"/>
-      <w:lvlText w:val=""/>
-      <w:lvlJc w:val="left"/>
-      <w:pPr>
-        <w:ind w:left="0" w:hanging="0"/>
-      </w:pPr>
-    </w:lvl>
-    <w:lvl w:ilvl="8">
-      <w:start w:val="1"/>
-      <w:numFmt w:val="none"/>
-      <w:suff w:val="nothing"/>
-      <w:lvlText w:val=""/>
-      <w:lvlJc w:val="left"/>
-      <w:pPr>
-        <w:ind w:left="0" w:hanging="0"/>
-      </w:pPr>
-    </w:lvl>
-  </w:abstractNum>
   <w:num w:numId="1">
+    <w:abstractNumId w:val="0"/>
+  </w:num>
+  <w:num w:numId="2">
+    <w:abstractNumId w:val="3"/>
+  </w:num>
+  <w:num w:numId="3">
     <w:abstractNumId w:val="1"/>
   </w:num>
-  <w:num w:numId="2">
+  <w:num w:numId="4">
     <w:abstractNumId w:val="2"/>
-  </w:num>
-  <w:num w:numId="3">
-    <w:abstractNumId w:val="3"/>
-  </w:num>
-  <w:num w:numId="4">
-    <w:abstractNumId w:val="4"/>
   </w:num>
 </w:numbering>
 </file>
 
 <file path=word/styles.xml><?xml version="1.0" encoding="utf-8"?>
-<w:styles xmlns:w="http://schemas.openxmlformats.org/wordprocessingml/2006/main" xmlns:w14="http://schemas.microsoft.com/office/word/2010/wordml" xmlns:mc="http://schemas.openxmlformats.org/markup-compatibility/2006" mc:Ignorable="w14">
+<w:styles xmlns:mc="http://schemas.openxmlformats.org/markup-compatibility/2006" xmlns:r="http://schemas.openxmlformats.org/officeDocument/2006/relationships" xmlns:w="http://schemas.openxmlformats.org/wordprocessingml/2006/main" xmlns:w14="http://schemas.microsoft.com/office/word/2010/wordml" xmlns:w15="http://schemas.microsoft.com/office/word/2012/wordml" xmlns:w16cid="http://schemas.microsoft.com/office/word/2016/wordml/cid" xmlns:w16se="http://schemas.microsoft.com/office/word/2015/wordml/symex" mc:Ignorable="w14 w15 w16se w16cid">
   <w:docDefaults>
     <w:rPrDefault>
       <w:rPr>
-        <w:rFonts w:ascii="Calibri" w:hAnsi="Calibri" w:eastAsia="Calibri" w:cs="" w:asciiTheme="minorHAnsi" w:cstheme="minorBidi" w:eastAsiaTheme="minorHAnsi" w:hAnsiTheme="minorHAnsi"/>
+        <w:rFonts w:asciiTheme="minorHAnsi" w:eastAsiaTheme="minorHAnsi" w:hAnsiTheme="minorHAnsi" w:cstheme="minorBidi"/>
         <w:sz w:val="22"/>
         <w:szCs w:val="22"/>
         <w:lang w:val="en-GB" w:eastAsia="en-US" w:bidi="ar-SA"/>
       </w:rPr>
     </w:rPrDefault>
-    <w:pPrDefault>
-      <w:pPr/>
-    </w:pPrDefault>
+    <w:pPrDefault/>
   </w:docDefaults>
   <w:latentStyles w:defLockedState="0" w:defUIPriority="99" w:defSemiHidden="0" w:defUnhideWhenUsed="0" w:defQFormat="0" w:count="375">
     <w:lsdException w:name="Normal" w:uiPriority="0" w:qFormat="1"/>
     <w:lsdException w:name="heading 1" w:uiPriority="9" w:qFormat="1"/>
-    <w:lsdException w:name="heading 2" w:uiPriority="9" w:semiHidden="1" w:unhideWhenUsed="1" w:qFormat="1"/>
-    <w:lsdException w:name="heading 3" w:uiPriority="9" w:semiHidden="1" w:unhideWhenUsed="1" w:qFormat="1"/>
-    <w:lsdException w:name="heading 4" w:uiPriority="9" w:semiHidden="1" w:unhideWhenUsed="1" w:qFormat="1"/>
-    <w:lsdException w:name="heading 5" w:uiPriority="9" w:semiHidden="1" w:unhideWhenUsed="1" w:qFormat="1"/>
-    <w:lsdException w:name="heading 6" w:uiPriority="9" w:semiHidden="1" w:unhideWhenUsed="1" w:qFormat="1"/>
-    <w:lsdException w:name="heading 7" w:uiPriority="9" w:semiHidden="1" w:unhideWhenUsed="1" w:qFormat="1"/>
-    <w:lsdException w:name="heading 8" w:uiPriority="9" w:semiHidden="1" w:unhideWhenUsed="1" w:qFormat="1"/>
-    <w:lsdException w:name="heading 9" w:uiPriority="9" w:semiHidden="1" w:unhideWhenUsed="1" w:qFormat="1"/>
+    <w:lsdException w:name="heading 2" w:semiHidden="1" w:uiPriority="9" w:unhideWhenUsed="1" w:qFormat="1"/>
+    <w:lsdException w:name="heading 3" w:semiHidden="1" w:uiPriority="9" w:unhideWhenUsed="1" w:qFormat="1"/>
+    <w:lsdException w:name="heading 4" w:semiHidden="1" w:uiPriority="9" w:unhideWhenUsed="1" w:qFormat="1"/>
+    <w:lsdException w:name="heading 5" w:semiHidden="1" w:uiPriority="9" w:unhideWhenUsed="1" w:qFormat="1"/>
+    <w:lsdException w:name="heading 6" w:semiHidden="1" w:uiPriority="9" w:unhideWhenUsed="1" w:qFormat="1"/>
+    <w:lsdException w:name="heading 7" w:semiHidden="1" w:uiPriority="9" w:unhideWhenUsed="1" w:qFormat="1"/>
+    <w:lsdException w:name="heading 8" w:semiHidden="1" w:uiPriority="9" w:unhideWhenUsed="1" w:qFormat="1"/>
+    <w:lsdException w:name="heading 9" w:semiHidden="1" w:uiPriority="9" w:unhideWhenUsed="1" w:qFormat="1"/>
     <w:lsdException w:name="index 1" w:semiHidden="1" w:unhideWhenUsed="1"/>
     <w:lsdException w:name="index 2" w:semiHidden="1" w:unhideWhenUsed="1"/>
     <w:lsdException w:name="index 3" w:semiHidden="1" w:unhideWhenUsed="1"/>
@@ -2279,22 +2854,22 @@
     <w:lsdException w:name="index 7" w:semiHidden="1" w:unhideWhenUsed="1"/>
     <w:lsdException w:name="index 8" w:semiHidden="1" w:unhideWhenUsed="1"/>
     <w:lsdException w:name="index 9" w:semiHidden="1" w:unhideWhenUsed="1"/>
-    <w:lsdException w:name="toc 1" w:uiPriority="39" w:semiHidden="1" w:unhideWhenUsed="1"/>
-    <w:lsdException w:name="toc 2" w:uiPriority="39" w:semiHidden="1" w:unhideWhenUsed="1"/>
-    <w:lsdException w:name="toc 3" w:uiPriority="39" w:semiHidden="1" w:unhideWhenUsed="1"/>
-    <w:lsdException w:name="toc 4" w:uiPriority="39" w:semiHidden="1" w:unhideWhenUsed="1"/>
-    <w:lsdException w:name="toc 5" w:uiPriority="39" w:semiHidden="1" w:unhideWhenUsed="1"/>
-    <w:lsdException w:name="toc 6" w:uiPriority="39" w:semiHidden="1" w:unhideWhenUsed="1"/>
-    <w:lsdException w:name="toc 7" w:uiPriority="39" w:semiHidden="1" w:unhideWhenUsed="1"/>
-    <w:lsdException w:name="toc 8" w:uiPriority="39" w:semiHidden="1" w:unhideWhenUsed="1"/>
-    <w:lsdException w:name="toc 9" w:uiPriority="39" w:semiHidden="1" w:unhideWhenUsed="1"/>
+    <w:lsdException w:name="toc 1" w:semiHidden="1" w:uiPriority="39" w:unhideWhenUsed="1"/>
+    <w:lsdException w:name="toc 2" w:semiHidden="1" w:uiPriority="39" w:unhideWhenUsed="1"/>
+    <w:lsdException w:name="toc 3" w:semiHidden="1" w:uiPriority="39" w:unhideWhenUsed="1"/>
+    <w:lsdException w:name="toc 4" w:semiHidden="1" w:uiPriority="39" w:unhideWhenUsed="1"/>
+    <w:lsdException w:name="toc 5" w:semiHidden="1" w:uiPriority="39" w:unhideWhenUsed="1"/>
+    <w:lsdException w:name="toc 6" w:semiHidden="1" w:uiPriority="39" w:unhideWhenUsed="1"/>
+    <w:lsdException w:name="toc 7" w:semiHidden="1" w:uiPriority="39" w:unhideWhenUsed="1"/>
+    <w:lsdException w:name="toc 8" w:semiHidden="1" w:uiPriority="39" w:unhideWhenUsed="1"/>
+    <w:lsdException w:name="toc 9" w:semiHidden="1" w:uiPriority="39" w:unhideWhenUsed="1"/>
     <w:lsdException w:name="Normal Indent" w:semiHidden="1" w:unhideWhenUsed="1"/>
     <w:lsdException w:name="footnote text" w:semiHidden="1" w:unhideWhenUsed="1"/>
     <w:lsdException w:name="annotation text" w:semiHidden="1" w:unhideWhenUsed="1"/>
     <w:lsdException w:name="header" w:semiHidden="1" w:unhideWhenUsed="1"/>
     <w:lsdException w:name="footer" w:semiHidden="1" w:unhideWhenUsed="1"/>
     <w:lsdException w:name="index heading" w:semiHidden="1" w:unhideWhenUsed="1"/>
-    <w:lsdException w:name="caption" w:uiPriority="35" w:semiHidden="1" w:unhideWhenUsed="1" w:qFormat="1"/>
+    <w:lsdException w:name="caption" w:semiHidden="1" w:uiPriority="35" w:unhideWhenUsed="1" w:qFormat="1"/>
     <w:lsdException w:name="table of figures" w:semiHidden="1" w:unhideWhenUsed="1"/>
     <w:lsdException w:name="envelope address" w:semiHidden="1" w:unhideWhenUsed="1"/>
     <w:lsdException w:name="envelope return" w:semiHidden="1" w:unhideWhenUsed="1"/>
@@ -2325,7 +2900,7 @@
     <w:lsdException w:name="Title" w:uiPriority="10" w:qFormat="1"/>
     <w:lsdException w:name="Closing" w:semiHidden="1" w:unhideWhenUsed="1"/>
     <w:lsdException w:name="Signature" w:semiHidden="1" w:unhideWhenUsed="1"/>
-    <w:lsdException w:name="Default Paragraph Font" w:uiPriority="1" w:semiHidden="1" w:unhideWhenUsed="1"/>
+    <w:lsdException w:name="Default Paragraph Font" w:semiHidden="1" w:uiPriority="1" w:unhideWhenUsed="1"/>
     <w:lsdException w:name="Body Text" w:semiHidden="1" w:unhideWhenUsed="1"/>
     <w:lsdException w:name="Body Text Indent" w:semiHidden="1" w:unhideWhenUsed="1"/>
     <w:lsdException w:name="List Continue" w:semiHidden="1" w:unhideWhenUsed="1"/>
@@ -2525,8 +3100,8 @@
     <w:lsdException w:name="Subtle Reference" w:uiPriority="31" w:qFormat="1"/>
     <w:lsdException w:name="Intense Reference" w:uiPriority="32" w:qFormat="1"/>
     <w:lsdException w:name="Book Title" w:uiPriority="33" w:qFormat="1"/>
-    <w:lsdException w:name="Bibliography" w:uiPriority="37" w:semiHidden="1" w:unhideWhenUsed="1"/>
-    <w:lsdException w:name="TOC Heading" w:uiPriority="39" w:semiHidden="1" w:unhideWhenUsed="1" w:qFormat="1"/>
+    <w:lsdException w:name="Bibliography" w:semiHidden="1" w:uiPriority="37" w:unhideWhenUsed="1"/>
+    <w:lsdException w:name="TOC Heading" w:semiHidden="1" w:uiPriority="39" w:unhideWhenUsed="1" w:qFormat="1"/>
     <w:lsdException w:name="Plain Table 1" w:uiPriority="41"/>
     <w:lsdException w:name="Plain Table 2" w:uiPriority="42"/>
     <w:lsdException w:name="Plain Table 3" w:uiPriority="43"/>
@@ -2636,488 +3211,105 @@
     <w:lsdException w:name="Hashtag" w:semiHidden="1" w:unhideWhenUsed="1"/>
     <w:lsdException w:name="Unresolved Mention" w:semiHidden="1" w:unhideWhenUsed="1"/>
   </w:latentStyles>
-  <w:style w:type="paragraph" w:styleId="Normal" w:default="1">
+  <w:style w:type="paragraph" w:default="1" w:styleId="Normal">
     <w:name w:val="Normal"/>
     <w:qFormat/>
     <w:pPr>
-      <w:widowControl/>
-      <w:bidi w:val="0"/>
-      <w:spacing w:lineRule="auto" w:line="259" w:before="0" w:after="160"/>
-      <w:jc w:val="left"/>
+      <w:spacing w:after="160" w:line="259" w:lineRule="auto"/>
     </w:pPr>
-    <w:rPr>
-      <w:rFonts w:ascii="Calibri" w:hAnsi="Calibri" w:eastAsia="Calibri" w:cs="" w:asciiTheme="minorHAnsi" w:cstheme="minorBidi" w:eastAsiaTheme="minorHAnsi" w:hAnsiTheme="minorHAnsi"/>
-      <w:color w:val="auto"/>
-      <w:kern w:val="0"/>
-      <w:sz w:val="22"/>
-      <w:szCs w:val="22"/>
-      <w:lang w:val="en-GB" w:eastAsia="en-US" w:bidi="ar-SA"/>
-    </w:rPr>
   </w:style>
   <w:style w:type="paragraph" w:styleId="Heading1">
-    <w:name w:val="Heading 1"/>
+    <w:name w:val="heading 1"/>
     <w:basedOn w:val="Normal"/>
     <w:next w:val="Normal"/>
     <w:link w:val="Heading1Char"/>
     <w:uiPriority w:val="9"/>
     <w:qFormat/>
-    <w:rsid w:val="008e6441"/>
+    <w:rsid w:val="008E6441"/>
     <w:pPr>
-      <w:keepNext w:val="true"/>
+      <w:keepNext/>
       <w:keepLines/>
       <w:spacing w:before="240" w:after="0"/>
       <w:outlineLvl w:val="0"/>
     </w:pPr>
     <w:rPr>
-      <w:rFonts w:ascii="Calibri Light" w:hAnsi="Calibri Light" w:eastAsia="" w:cs="" w:asciiTheme="majorHAnsi" w:cstheme="majorBidi" w:eastAsiaTheme="majorEastAsia" w:hAnsiTheme="majorHAnsi"/>
-      <w:color w:val="2F5496" w:themeColor="accent1" w:themeShade="bf"/>
+      <w:rFonts w:asciiTheme="majorHAnsi" w:eastAsiaTheme="majorEastAsia" w:hAnsiTheme="majorHAnsi" w:cstheme="majorBidi"/>
+      <w:color w:val="2F5496" w:themeColor="accent1" w:themeShade="BF"/>
       <w:sz w:val="32"/>
       <w:szCs w:val="32"/>
     </w:rPr>
   </w:style>
   <w:style w:type="paragraph" w:styleId="Heading2">
-    <w:name w:val="Heading 2"/>
+    <w:name w:val="heading 2"/>
     <w:basedOn w:val="Normal"/>
     <w:next w:val="Normal"/>
     <w:link w:val="Heading2Char"/>
     <w:uiPriority w:val="9"/>
     <w:unhideWhenUsed/>
     <w:qFormat/>
-    <w:rsid w:val="008e6441"/>
+    <w:rsid w:val="008E6441"/>
     <w:pPr>
-      <w:keepNext w:val="true"/>
+      <w:keepNext/>
       <w:keepLines/>
       <w:spacing w:before="40" w:after="0"/>
       <w:outlineLvl w:val="1"/>
     </w:pPr>
     <w:rPr>
-      <w:rFonts w:ascii="Calibri Light" w:hAnsi="Calibri Light" w:eastAsia="" w:cs="" w:asciiTheme="majorHAnsi" w:cstheme="majorBidi" w:eastAsiaTheme="majorEastAsia" w:hAnsiTheme="majorHAnsi"/>
-      <w:color w:val="2F5496" w:themeColor="accent1" w:themeShade="bf"/>
+      <w:rFonts w:asciiTheme="majorHAnsi" w:eastAsiaTheme="majorEastAsia" w:hAnsiTheme="majorHAnsi" w:cstheme="majorBidi"/>
+      <w:color w:val="2F5496" w:themeColor="accent1" w:themeShade="BF"/>
       <w:sz w:val="26"/>
       <w:szCs w:val="26"/>
     </w:rPr>
   </w:style>
   <w:style w:type="paragraph" w:styleId="Heading3">
-    <w:name w:val="Heading 3"/>
+    <w:name w:val="heading 3"/>
     <w:basedOn w:val="Normal"/>
     <w:next w:val="Normal"/>
     <w:link w:val="Heading3Char"/>
     <w:uiPriority w:val="9"/>
     <w:unhideWhenUsed/>
     <w:qFormat/>
-    <w:rsid w:val="00132a64"/>
+    <w:rsid w:val="00132A64"/>
     <w:pPr>
-      <w:keepNext w:val="true"/>
+      <w:keepNext/>
       <w:keepLines/>
       <w:spacing w:before="40" w:after="0"/>
       <w:outlineLvl w:val="2"/>
     </w:pPr>
     <w:rPr>
-      <w:rFonts w:ascii="Calibri Light" w:hAnsi="Calibri Light" w:eastAsia="" w:cs="" w:asciiTheme="majorHAnsi" w:cstheme="majorBidi" w:eastAsiaTheme="majorEastAsia" w:hAnsiTheme="majorHAnsi"/>
-      <w:color w:val="1F3763" w:themeColor="accent1" w:themeShade="7f"/>
+      <w:rFonts w:asciiTheme="majorHAnsi" w:eastAsiaTheme="majorEastAsia" w:hAnsiTheme="majorHAnsi" w:cstheme="majorBidi"/>
+      <w:color w:val="1F3763" w:themeColor="accent1" w:themeShade="7F"/>
       <w:sz w:val="24"/>
       <w:szCs w:val="24"/>
     </w:rPr>
   </w:style>
   <w:style w:type="paragraph" w:styleId="Heading4">
-    <w:name w:val="Heading 4"/>
+    <w:name w:val="heading 4"/>
     <w:basedOn w:val="Normal"/>
     <w:next w:val="Normal"/>
     <w:link w:val="Heading4Char"/>
     <w:uiPriority w:val="9"/>
     <w:unhideWhenUsed/>
     <w:qFormat/>
-    <w:rsid w:val="00dd3278"/>
+    <w:rsid w:val="00DD3278"/>
     <w:pPr>
-      <w:keepNext w:val="true"/>
+      <w:keepNext/>
       <w:keepLines/>
       <w:spacing w:before="40" w:after="0"/>
       <w:outlineLvl w:val="3"/>
     </w:pPr>
     <w:rPr>
-      <w:rFonts w:ascii="Calibri Light" w:hAnsi="Calibri Light" w:eastAsia="" w:cs="" w:asciiTheme="majorHAnsi" w:cstheme="majorBidi" w:eastAsiaTheme="majorEastAsia" w:hAnsiTheme="majorHAnsi"/>
+      <w:rFonts w:asciiTheme="majorHAnsi" w:eastAsiaTheme="majorEastAsia" w:hAnsiTheme="majorHAnsi" w:cstheme="majorBidi"/>
       <w:i/>
       <w:iCs/>
-      <w:color w:val="2F5496" w:themeColor="accent1" w:themeShade="bf"/>
-    </w:rPr>
-  </w:style>
-  <w:style w:type="character" w:styleId="DefaultParagraphFont" w:default="1">
+      <w:color w:val="2F5496" w:themeColor="accent1" w:themeShade="BF"/>
+    </w:rPr>
+  </w:style>
+  <w:style w:type="character" w:default="1" w:styleId="DefaultParagraphFont">
     <w:name w:val="Default Paragraph Font"/>
     <w:uiPriority w:val="1"/>
     <w:semiHidden/>
     <w:unhideWhenUsed/>
-    <w:qFormat/>
-    <w:rPr/>
-  </w:style>
-  <w:style w:type="character" w:styleId="InternetLink">
-    <w:name w:val="Internet Link"/>
-    <w:basedOn w:val="DefaultParagraphFont"/>
-    <w:uiPriority w:val="99"/>
-    <w:unhideWhenUsed/>
-    <w:rsid w:val="00be2f96"/>
-    <w:rPr>
-      <w:color w:val="0563C1" w:themeColor="hyperlink"/>
-      <w:u w:val="single"/>
-    </w:rPr>
-  </w:style>
-  <w:style w:type="character" w:styleId="UnresolvedMention">
-    <w:name w:val="Unresolved Mention"/>
-    <w:basedOn w:val="DefaultParagraphFont"/>
-    <w:uiPriority w:val="99"/>
-    <w:semiHidden/>
-    <w:unhideWhenUsed/>
-    <w:qFormat/>
-    <w:rsid w:val="00be2f96"/>
-    <w:rPr>
-      <w:color w:val="605E5C"/>
-      <w:shd w:fill="E1DFDD" w:val="clear"/>
-    </w:rPr>
-  </w:style>
-  <w:style w:type="character" w:styleId="Heading1Char" w:customStyle="1">
-    <w:name w:val="Heading 1 Char"/>
-    <w:basedOn w:val="DefaultParagraphFont"/>
-    <w:link w:val="Heading1"/>
-    <w:uiPriority w:val="9"/>
-    <w:qFormat/>
-    <w:rsid w:val="008e6441"/>
-    <w:rPr>
-      <w:rFonts w:ascii="Calibri Light" w:hAnsi="Calibri Light" w:eastAsia="" w:cs="" w:asciiTheme="majorHAnsi" w:cstheme="majorBidi" w:eastAsiaTheme="majorEastAsia" w:hAnsiTheme="majorHAnsi"/>
-      <w:color w:val="2F5496" w:themeColor="accent1" w:themeShade="bf"/>
-      <w:sz w:val="32"/>
-      <w:szCs w:val="32"/>
-    </w:rPr>
-  </w:style>
-  <w:style w:type="character" w:styleId="PlaceholderText">
-    <w:name w:val="Placeholder Text"/>
-    <w:basedOn w:val="DefaultParagraphFont"/>
-    <w:uiPriority w:val="99"/>
-    <w:semiHidden/>
-    <w:qFormat/>
-    <w:rsid w:val="008e6441"/>
-    <w:rPr>
-      <w:color w:val="808080"/>
-    </w:rPr>
-  </w:style>
-  <w:style w:type="character" w:styleId="Heading2Char" w:customStyle="1">
-    <w:name w:val="Heading 2 Char"/>
-    <w:basedOn w:val="DefaultParagraphFont"/>
-    <w:link w:val="Heading2"/>
-    <w:uiPriority w:val="9"/>
-    <w:qFormat/>
-    <w:rsid w:val="008e6441"/>
-    <w:rPr>
-      <w:rFonts w:ascii="Calibri Light" w:hAnsi="Calibri Light" w:eastAsia="" w:cs="" w:asciiTheme="majorHAnsi" w:cstheme="majorBidi" w:eastAsiaTheme="majorEastAsia" w:hAnsiTheme="majorHAnsi"/>
-      <w:color w:val="2F5496" w:themeColor="accent1" w:themeShade="bf"/>
-      <w:sz w:val="26"/>
-      <w:szCs w:val="26"/>
-    </w:rPr>
-  </w:style>
-  <w:style w:type="character" w:styleId="Heading3Char" w:customStyle="1">
-    <w:name w:val="Heading 3 Char"/>
-    <w:basedOn w:val="DefaultParagraphFont"/>
-    <w:link w:val="Heading3"/>
-    <w:uiPriority w:val="9"/>
-    <w:qFormat/>
-    <w:rsid w:val="00132a64"/>
-    <w:rPr>
-      <w:rFonts w:ascii="Calibri Light" w:hAnsi="Calibri Light" w:eastAsia="" w:cs="" w:asciiTheme="majorHAnsi" w:cstheme="majorBidi" w:eastAsiaTheme="majorEastAsia" w:hAnsiTheme="majorHAnsi"/>
-      <w:color w:val="1F3763" w:themeColor="accent1" w:themeShade="7f"/>
-      <w:sz w:val="24"/>
-      <w:szCs w:val="24"/>
-    </w:rPr>
-  </w:style>
-  <w:style w:type="character" w:styleId="Heading4Char" w:customStyle="1">
-    <w:name w:val="Heading 4 Char"/>
-    <w:basedOn w:val="DefaultParagraphFont"/>
-    <w:link w:val="Heading4"/>
-    <w:uiPriority w:val="9"/>
-    <w:qFormat/>
-    <w:rsid w:val="00dd3278"/>
-    <w:rPr>
-      <w:rFonts w:ascii="Calibri Light" w:hAnsi="Calibri Light" w:eastAsia="" w:cs="" w:asciiTheme="majorHAnsi" w:cstheme="majorBidi" w:eastAsiaTheme="majorEastAsia" w:hAnsiTheme="majorHAnsi"/>
-      <w:i/>
-      <w:iCs/>
-      <w:color w:val="2F5496" w:themeColor="accent1" w:themeShade="bf"/>
-    </w:rPr>
-  </w:style>
-  <w:style w:type="character" w:styleId="ListLabel1">
-    <w:name w:val="ListLabel 1"/>
-    <w:qFormat/>
-    <w:rPr>
-      <w:rFonts w:cs="Courier New"/>
-    </w:rPr>
-  </w:style>
-  <w:style w:type="character" w:styleId="ListLabel2">
-    <w:name w:val="ListLabel 2"/>
-    <w:qFormat/>
-    <w:rPr>
-      <w:rFonts w:cs="Courier New"/>
-    </w:rPr>
-  </w:style>
-  <w:style w:type="character" w:styleId="ListLabel3">
-    <w:name w:val="ListLabel 3"/>
-    <w:qFormat/>
-    <w:rPr>
-      <w:rFonts w:cs="Courier New"/>
-    </w:rPr>
-  </w:style>
-  <w:style w:type="character" w:styleId="ListLabel4">
-    <w:name w:val="ListLabel 4"/>
-    <w:qFormat/>
-    <w:rPr>
-      <w:rFonts w:eastAsia="Calibri" w:cs="Calibri"/>
-    </w:rPr>
-  </w:style>
-  <w:style w:type="character" w:styleId="ListLabel5">
-    <w:name w:val="ListLabel 5"/>
-    <w:qFormat/>
-    <w:rPr>
-      <w:rFonts w:cs="Courier New"/>
-    </w:rPr>
-  </w:style>
-  <w:style w:type="character" w:styleId="ListLabel6">
-    <w:name w:val="ListLabel 6"/>
-    <w:qFormat/>
-    <w:rPr>
-      <w:rFonts w:cs="Courier New"/>
-    </w:rPr>
-  </w:style>
-  <w:style w:type="character" w:styleId="ListLabel7">
-    <w:name w:val="ListLabel 7"/>
-    <w:qFormat/>
-    <w:rPr>
-      <w:rFonts w:cs="Courier New"/>
-    </w:rPr>
-  </w:style>
-  <w:style w:type="character" w:styleId="ListLabel8">
-    <w:name w:val="ListLabel 8"/>
-    <w:qFormat/>
-    <w:rPr>
-      <w:rFonts w:eastAsia="Calibri" w:cs="Calibri"/>
-    </w:rPr>
-  </w:style>
-  <w:style w:type="character" w:styleId="ListLabel9">
-    <w:name w:val="ListLabel 9"/>
-    <w:qFormat/>
-    <w:rPr>
-      <w:rFonts w:cs="Courier New"/>
-    </w:rPr>
-  </w:style>
-  <w:style w:type="character" w:styleId="ListLabel10">
-    <w:name w:val="ListLabel 10"/>
-    <w:qFormat/>
-    <w:rPr>
-      <w:rFonts w:cs="Courier New"/>
-    </w:rPr>
-  </w:style>
-  <w:style w:type="character" w:styleId="ListLabel11">
-    <w:name w:val="ListLabel 11"/>
-    <w:qFormat/>
-    <w:rPr>
-      <w:rFonts w:cs="Courier New"/>
-    </w:rPr>
-  </w:style>
-  <w:style w:type="character" w:styleId="ListLabel12">
-    <w:name w:val="ListLabel 12"/>
-    <w:qFormat/>
-    <w:rPr>
-      <w:rFonts w:eastAsia="Calibri" w:cs="Calibri"/>
-    </w:rPr>
-  </w:style>
-  <w:style w:type="character" w:styleId="ListLabel13">
-    <w:name w:val="ListLabel 13"/>
-    <w:qFormat/>
-    <w:rPr>
-      <w:rFonts w:cs="Courier New"/>
-    </w:rPr>
-  </w:style>
-  <w:style w:type="character" w:styleId="ListLabel14">
-    <w:name w:val="ListLabel 14"/>
-    <w:qFormat/>
-    <w:rPr>
-      <w:rFonts w:cs="Courier New"/>
-    </w:rPr>
-  </w:style>
-  <w:style w:type="character" w:styleId="ListLabel15">
-    <w:name w:val="ListLabel 15"/>
-    <w:qFormat/>
-    <w:rPr>
-      <w:rFonts w:cs="Courier New"/>
-    </w:rPr>
-  </w:style>
-  <w:style w:type="character" w:styleId="ListLabel16">
-    <w:name w:val="ListLabel 16"/>
-    <w:qFormat/>
-    <w:rPr>
-      <w:rFonts w:eastAsia="Calibri" w:cs="Calibri"/>
-    </w:rPr>
-  </w:style>
-  <w:style w:type="character" w:styleId="ListLabel17">
-    <w:name w:val="ListLabel 17"/>
-    <w:qFormat/>
-    <w:rPr>
-      <w:rFonts w:cs="Courier New"/>
-    </w:rPr>
-  </w:style>
-  <w:style w:type="character" w:styleId="ListLabel18">
-    <w:name w:val="ListLabel 18"/>
-    <w:qFormat/>
-    <w:rPr>
-      <w:rFonts w:cs="Courier New"/>
-    </w:rPr>
-  </w:style>
-  <w:style w:type="character" w:styleId="ListLabel19">
-    <w:name w:val="ListLabel 19"/>
-    <w:qFormat/>
-    <w:rPr>
-      <w:rFonts w:cs="Courier New"/>
-    </w:rPr>
-  </w:style>
-  <w:style w:type="character" w:styleId="ListLabel20">
-    <w:name w:val="ListLabel 20"/>
-    <w:qFormat/>
-    <w:rPr>
-      <w:rFonts w:cs="Courier New"/>
-    </w:rPr>
-  </w:style>
-  <w:style w:type="character" w:styleId="ListLabel21">
-    <w:name w:val="ListLabel 21"/>
-    <w:qFormat/>
-    <w:rPr>
-      <w:rFonts w:cs="Courier New"/>
-    </w:rPr>
-  </w:style>
-  <w:style w:type="character" w:styleId="ListLabel22">
-    <w:name w:val="ListLabel 22"/>
-    <w:qFormat/>
-    <w:rPr>
-      <w:rFonts w:cs="Courier New"/>
-    </w:rPr>
-  </w:style>
-  <w:style w:type="character" w:styleId="ListLabel23">
-    <w:name w:val="ListLabel 23"/>
-    <w:qFormat/>
-    <w:rPr>
-      <w:rFonts w:cs="Courier New"/>
-    </w:rPr>
-  </w:style>
-  <w:style w:type="character" w:styleId="ListLabel24">
-    <w:name w:val="ListLabel 24"/>
-    <w:qFormat/>
-    <w:rPr>
-      <w:rFonts w:cs="Courier New"/>
-    </w:rPr>
-  </w:style>
-  <w:style w:type="character" w:styleId="ListLabel25">
-    <w:name w:val="ListLabel 25"/>
-    <w:qFormat/>
-    <w:rPr>
-      <w:rFonts w:cs="Courier New"/>
-    </w:rPr>
-  </w:style>
-  <w:style w:type="character" w:styleId="ListLabel26">
-    <w:name w:val="ListLabel 26"/>
-    <w:qFormat/>
-    <w:rPr>
-      <w:rFonts w:cs="Courier New"/>
-    </w:rPr>
-  </w:style>
-  <w:style w:type="character" w:styleId="ListLabel27">
-    <w:name w:val="ListLabel 27"/>
-    <w:qFormat/>
-    <w:rPr>
-      <w:rFonts w:cs="Courier New"/>
-    </w:rPr>
-  </w:style>
-  <w:style w:type="character" w:styleId="ListLabel28">
-    <w:name w:val="ListLabel 28"/>
-    <w:qFormat/>
-    <w:rPr>
-      <w:rFonts w:cs="Courier New"/>
-    </w:rPr>
-  </w:style>
-  <w:style w:type="character" w:styleId="ListLabel29">
-    <w:name w:val="ListLabel 29"/>
-    <w:qFormat/>
-    <w:rPr/>
-  </w:style>
-  <w:style w:type="paragraph" w:styleId="Heading">
-    <w:name w:val="Heading"/>
-    <w:basedOn w:val="Normal"/>
-    <w:next w:val="TextBody"/>
-    <w:qFormat/>
-    <w:pPr>
-      <w:keepNext w:val="true"/>
-      <w:spacing w:before="240" w:after="120"/>
-    </w:pPr>
-    <w:rPr>
-      <w:rFonts w:ascii="Liberation Sans" w:hAnsi="Liberation Sans" w:eastAsia="DejaVu Sans" w:cs="FreeSans"/>
-      <w:sz w:val="28"/>
-      <w:szCs w:val="28"/>
-    </w:rPr>
-  </w:style>
-  <w:style w:type="paragraph" w:styleId="TextBody">
-    <w:name w:val="Body Text"/>
-    <w:basedOn w:val="Normal"/>
-    <w:pPr>
-      <w:spacing w:lineRule="auto" w:line="276" w:before="0" w:after="140"/>
-    </w:pPr>
-    <w:rPr/>
-  </w:style>
-  <w:style w:type="paragraph" w:styleId="List">
-    <w:name w:val="List"/>
-    <w:basedOn w:val="TextBody"/>
-    <w:pPr/>
-    <w:rPr>
-      <w:rFonts w:cs="FreeSans"/>
-    </w:rPr>
-  </w:style>
-  <w:style w:type="paragraph" w:styleId="Caption">
-    <w:name w:val="Caption"/>
-    <w:basedOn w:val="Normal"/>
-    <w:qFormat/>
-    <w:pPr>
-      <w:suppressLineNumbers/>
-      <w:spacing w:before="120" w:after="120"/>
-    </w:pPr>
-    <w:rPr>
-      <w:rFonts w:cs="FreeSans"/>
-      <w:i/>
-      <w:iCs/>
-      <w:sz w:val="24"/>
-      <w:szCs w:val="24"/>
-    </w:rPr>
-  </w:style>
-  <w:style w:type="paragraph" w:styleId="Index">
-    <w:name w:val="Index"/>
-    <w:basedOn w:val="Normal"/>
-    <w:qFormat/>
-    <w:pPr>
-      <w:suppressLineNumbers/>
-    </w:pPr>
-    <w:rPr>
-      <w:rFonts w:cs="FreeSans"/>
-    </w:rPr>
-  </w:style>
-  <w:style w:type="paragraph" w:styleId="ListParagraph">
-    <w:name w:val="List Paragraph"/>
-    <w:basedOn w:val="Normal"/>
-    <w:uiPriority w:val="34"/>
-    <w:qFormat/>
-    <w:rsid w:val="008e6441"/>
-    <w:pPr>
-      <w:spacing w:before="0" w:after="160"/>
-      <w:ind w:left="720" w:hanging="0"/>
-      <w:contextualSpacing/>
-    </w:pPr>
-    <w:rPr/>
-  </w:style>
-  <w:style w:type="numbering" w:styleId="NoList" w:default="1">
-    <w:name w:val="No List"/>
-    <w:uiPriority w:val="99"/>
-    <w:semiHidden/>
-    <w:unhideWhenUsed/>
-    <w:qFormat/>
   </w:style>
   <w:style w:type="table" w:default="1" w:styleId="TableNormal">
     <w:name w:val="Normal Table"/>
@@ -3133,6 +3325,370 @@
         <w:right w:w="108" w:type="dxa"/>
       </w:tblCellMar>
     </w:tblPr>
+  </w:style>
+  <w:style w:type="numbering" w:default="1" w:styleId="NoList">
+    <w:name w:val="No List"/>
+    <w:uiPriority w:val="99"/>
+    <w:semiHidden/>
+    <w:unhideWhenUsed/>
+  </w:style>
+  <w:style w:type="character" w:customStyle="1" w:styleId="InternetLink">
+    <w:name w:val="Internet Link"/>
+    <w:basedOn w:val="DefaultParagraphFont"/>
+    <w:uiPriority w:val="99"/>
+    <w:unhideWhenUsed/>
+    <w:rsid w:val="00BE2F96"/>
+    <w:rPr>
+      <w:color w:val="0563C1" w:themeColor="hyperlink"/>
+      <w:u w:val="single"/>
+    </w:rPr>
+  </w:style>
+  <w:style w:type="character" w:styleId="UnresolvedMention">
+    <w:name w:val="Unresolved Mention"/>
+    <w:basedOn w:val="DefaultParagraphFont"/>
+    <w:uiPriority w:val="99"/>
+    <w:semiHidden/>
+    <w:unhideWhenUsed/>
+    <w:qFormat/>
+    <w:rsid w:val="00BE2F96"/>
+    <w:rPr>
+      <w:color w:val="605E5C"/>
+      <w:shd w:val="clear" w:color="auto" w:fill="E1DFDD"/>
+    </w:rPr>
+  </w:style>
+  <w:style w:type="character" w:customStyle="1" w:styleId="Heading1Char">
+    <w:name w:val="Heading 1 Char"/>
+    <w:basedOn w:val="DefaultParagraphFont"/>
+    <w:link w:val="Heading1"/>
+    <w:uiPriority w:val="9"/>
+    <w:qFormat/>
+    <w:rsid w:val="008E6441"/>
+    <w:rPr>
+      <w:rFonts w:asciiTheme="majorHAnsi" w:eastAsiaTheme="majorEastAsia" w:hAnsiTheme="majorHAnsi" w:cstheme="majorBidi"/>
+      <w:color w:val="2F5496" w:themeColor="accent1" w:themeShade="BF"/>
+      <w:sz w:val="32"/>
+      <w:szCs w:val="32"/>
+    </w:rPr>
+  </w:style>
+  <w:style w:type="character" w:styleId="PlaceholderText">
+    <w:name w:val="Placeholder Text"/>
+    <w:basedOn w:val="DefaultParagraphFont"/>
+    <w:uiPriority w:val="99"/>
+    <w:semiHidden/>
+    <w:qFormat/>
+    <w:rsid w:val="008E6441"/>
+    <w:rPr>
+      <w:color w:val="808080"/>
+    </w:rPr>
+  </w:style>
+  <w:style w:type="character" w:customStyle="1" w:styleId="Heading2Char">
+    <w:name w:val="Heading 2 Char"/>
+    <w:basedOn w:val="DefaultParagraphFont"/>
+    <w:link w:val="Heading2"/>
+    <w:uiPriority w:val="9"/>
+    <w:qFormat/>
+    <w:rsid w:val="008E6441"/>
+    <w:rPr>
+      <w:rFonts w:asciiTheme="majorHAnsi" w:eastAsiaTheme="majorEastAsia" w:hAnsiTheme="majorHAnsi" w:cstheme="majorBidi"/>
+      <w:color w:val="2F5496" w:themeColor="accent1" w:themeShade="BF"/>
+      <w:sz w:val="26"/>
+      <w:szCs w:val="26"/>
+    </w:rPr>
+  </w:style>
+  <w:style w:type="character" w:customStyle="1" w:styleId="Heading3Char">
+    <w:name w:val="Heading 3 Char"/>
+    <w:basedOn w:val="DefaultParagraphFont"/>
+    <w:link w:val="Heading3"/>
+    <w:uiPriority w:val="9"/>
+    <w:qFormat/>
+    <w:rsid w:val="00132A64"/>
+    <w:rPr>
+      <w:rFonts w:asciiTheme="majorHAnsi" w:eastAsiaTheme="majorEastAsia" w:hAnsiTheme="majorHAnsi" w:cstheme="majorBidi"/>
+      <w:color w:val="1F3763" w:themeColor="accent1" w:themeShade="7F"/>
+      <w:sz w:val="24"/>
+      <w:szCs w:val="24"/>
+    </w:rPr>
+  </w:style>
+  <w:style w:type="character" w:customStyle="1" w:styleId="Heading4Char">
+    <w:name w:val="Heading 4 Char"/>
+    <w:basedOn w:val="DefaultParagraphFont"/>
+    <w:link w:val="Heading4"/>
+    <w:uiPriority w:val="9"/>
+    <w:qFormat/>
+    <w:rsid w:val="00DD3278"/>
+    <w:rPr>
+      <w:rFonts w:asciiTheme="majorHAnsi" w:eastAsiaTheme="majorEastAsia" w:hAnsiTheme="majorHAnsi" w:cstheme="majorBidi"/>
+      <w:i/>
+      <w:iCs/>
+      <w:color w:val="2F5496" w:themeColor="accent1" w:themeShade="BF"/>
+    </w:rPr>
+  </w:style>
+  <w:style w:type="character" w:customStyle="1" w:styleId="ListLabel1">
+    <w:name w:val="ListLabel 1"/>
+    <w:qFormat/>
+    <w:rPr>
+      <w:rFonts w:cs="Courier New"/>
+    </w:rPr>
+  </w:style>
+  <w:style w:type="character" w:customStyle="1" w:styleId="ListLabel2">
+    <w:name w:val="ListLabel 2"/>
+    <w:qFormat/>
+    <w:rPr>
+      <w:rFonts w:cs="Courier New"/>
+    </w:rPr>
+  </w:style>
+  <w:style w:type="character" w:customStyle="1" w:styleId="ListLabel3">
+    <w:name w:val="ListLabel 3"/>
+    <w:qFormat/>
+    <w:rPr>
+      <w:rFonts w:cs="Courier New"/>
+    </w:rPr>
+  </w:style>
+  <w:style w:type="character" w:customStyle="1" w:styleId="ListLabel4">
+    <w:name w:val="ListLabel 4"/>
+    <w:qFormat/>
+    <w:rPr>
+      <w:rFonts w:eastAsia="Calibri" w:cs="Calibri"/>
+    </w:rPr>
+  </w:style>
+  <w:style w:type="character" w:customStyle="1" w:styleId="ListLabel5">
+    <w:name w:val="ListLabel 5"/>
+    <w:qFormat/>
+    <w:rPr>
+      <w:rFonts w:cs="Courier New"/>
+    </w:rPr>
+  </w:style>
+  <w:style w:type="character" w:customStyle="1" w:styleId="ListLabel6">
+    <w:name w:val="ListLabel 6"/>
+    <w:qFormat/>
+    <w:rPr>
+      <w:rFonts w:cs="Courier New"/>
+    </w:rPr>
+  </w:style>
+  <w:style w:type="character" w:customStyle="1" w:styleId="ListLabel7">
+    <w:name w:val="ListLabel 7"/>
+    <w:qFormat/>
+    <w:rPr>
+      <w:rFonts w:cs="Courier New"/>
+    </w:rPr>
+  </w:style>
+  <w:style w:type="character" w:customStyle="1" w:styleId="ListLabel8">
+    <w:name w:val="ListLabel 8"/>
+    <w:qFormat/>
+    <w:rPr>
+      <w:rFonts w:eastAsia="Calibri" w:cs="Calibri"/>
+    </w:rPr>
+  </w:style>
+  <w:style w:type="character" w:customStyle="1" w:styleId="ListLabel9">
+    <w:name w:val="ListLabel 9"/>
+    <w:qFormat/>
+    <w:rPr>
+      <w:rFonts w:cs="Courier New"/>
+    </w:rPr>
+  </w:style>
+  <w:style w:type="character" w:customStyle="1" w:styleId="ListLabel10">
+    <w:name w:val="ListLabel 10"/>
+    <w:qFormat/>
+    <w:rPr>
+      <w:rFonts w:cs="Courier New"/>
+    </w:rPr>
+  </w:style>
+  <w:style w:type="character" w:customStyle="1" w:styleId="ListLabel11">
+    <w:name w:val="ListLabel 11"/>
+    <w:qFormat/>
+    <w:rPr>
+      <w:rFonts w:cs="Courier New"/>
+    </w:rPr>
+  </w:style>
+  <w:style w:type="character" w:customStyle="1" w:styleId="ListLabel12">
+    <w:name w:val="ListLabel 12"/>
+    <w:qFormat/>
+    <w:rPr>
+      <w:rFonts w:eastAsia="Calibri" w:cs="Calibri"/>
+    </w:rPr>
+  </w:style>
+  <w:style w:type="character" w:customStyle="1" w:styleId="ListLabel13">
+    <w:name w:val="ListLabel 13"/>
+    <w:qFormat/>
+    <w:rPr>
+      <w:rFonts w:cs="Courier New"/>
+    </w:rPr>
+  </w:style>
+  <w:style w:type="character" w:customStyle="1" w:styleId="ListLabel14">
+    <w:name w:val="ListLabel 14"/>
+    <w:qFormat/>
+    <w:rPr>
+      <w:rFonts w:cs="Courier New"/>
+    </w:rPr>
+  </w:style>
+  <w:style w:type="character" w:customStyle="1" w:styleId="ListLabel15">
+    <w:name w:val="ListLabel 15"/>
+    <w:qFormat/>
+    <w:rPr>
+      <w:rFonts w:cs="Courier New"/>
+    </w:rPr>
+  </w:style>
+  <w:style w:type="character" w:customStyle="1" w:styleId="ListLabel16">
+    <w:name w:val="ListLabel 16"/>
+    <w:qFormat/>
+    <w:rPr>
+      <w:rFonts w:eastAsia="Calibri" w:cs="Calibri"/>
+    </w:rPr>
+  </w:style>
+  <w:style w:type="character" w:customStyle="1" w:styleId="ListLabel17">
+    <w:name w:val="ListLabel 17"/>
+    <w:qFormat/>
+    <w:rPr>
+      <w:rFonts w:cs="Courier New"/>
+    </w:rPr>
+  </w:style>
+  <w:style w:type="character" w:customStyle="1" w:styleId="ListLabel18">
+    <w:name w:val="ListLabel 18"/>
+    <w:qFormat/>
+    <w:rPr>
+      <w:rFonts w:cs="Courier New"/>
+    </w:rPr>
+  </w:style>
+  <w:style w:type="character" w:customStyle="1" w:styleId="ListLabel19">
+    <w:name w:val="ListLabel 19"/>
+    <w:qFormat/>
+    <w:rPr>
+      <w:rFonts w:cs="Courier New"/>
+    </w:rPr>
+  </w:style>
+  <w:style w:type="character" w:customStyle="1" w:styleId="ListLabel20">
+    <w:name w:val="ListLabel 20"/>
+    <w:qFormat/>
+    <w:rPr>
+      <w:rFonts w:cs="Courier New"/>
+    </w:rPr>
+  </w:style>
+  <w:style w:type="character" w:customStyle="1" w:styleId="ListLabel21">
+    <w:name w:val="ListLabel 21"/>
+    <w:qFormat/>
+    <w:rPr>
+      <w:rFonts w:cs="Courier New"/>
+    </w:rPr>
+  </w:style>
+  <w:style w:type="character" w:customStyle="1" w:styleId="ListLabel22">
+    <w:name w:val="ListLabel 22"/>
+    <w:qFormat/>
+    <w:rPr>
+      <w:rFonts w:cs="Courier New"/>
+    </w:rPr>
+  </w:style>
+  <w:style w:type="character" w:customStyle="1" w:styleId="ListLabel23">
+    <w:name w:val="ListLabel 23"/>
+    <w:qFormat/>
+    <w:rPr>
+      <w:rFonts w:cs="Courier New"/>
+    </w:rPr>
+  </w:style>
+  <w:style w:type="character" w:customStyle="1" w:styleId="ListLabel24">
+    <w:name w:val="ListLabel 24"/>
+    <w:qFormat/>
+    <w:rPr>
+      <w:rFonts w:cs="Courier New"/>
+    </w:rPr>
+  </w:style>
+  <w:style w:type="character" w:customStyle="1" w:styleId="ListLabel25">
+    <w:name w:val="ListLabel 25"/>
+    <w:qFormat/>
+    <w:rPr>
+      <w:rFonts w:cs="Courier New"/>
+    </w:rPr>
+  </w:style>
+  <w:style w:type="character" w:customStyle="1" w:styleId="ListLabel26">
+    <w:name w:val="ListLabel 26"/>
+    <w:qFormat/>
+    <w:rPr>
+      <w:rFonts w:cs="Courier New"/>
+    </w:rPr>
+  </w:style>
+  <w:style w:type="character" w:customStyle="1" w:styleId="ListLabel27">
+    <w:name w:val="ListLabel 27"/>
+    <w:qFormat/>
+    <w:rPr>
+      <w:rFonts w:cs="Courier New"/>
+    </w:rPr>
+  </w:style>
+  <w:style w:type="character" w:customStyle="1" w:styleId="ListLabel28">
+    <w:name w:val="ListLabel 28"/>
+    <w:qFormat/>
+    <w:rPr>
+      <w:rFonts w:cs="Courier New"/>
+    </w:rPr>
+  </w:style>
+  <w:style w:type="character" w:customStyle="1" w:styleId="ListLabel29">
+    <w:name w:val="ListLabel 29"/>
+    <w:qFormat/>
+  </w:style>
+  <w:style w:type="paragraph" w:customStyle="1" w:styleId="Heading">
+    <w:name w:val="Heading"/>
+    <w:basedOn w:val="Normal"/>
+    <w:next w:val="BodyText"/>
+    <w:qFormat/>
+    <w:pPr>
+      <w:keepNext/>
+      <w:spacing w:before="240" w:after="120"/>
+    </w:pPr>
+    <w:rPr>
+      <w:rFonts w:ascii="Liberation Sans" w:eastAsia="DejaVu Sans" w:hAnsi="Liberation Sans" w:cs="FreeSans"/>
+      <w:sz w:val="28"/>
+      <w:szCs w:val="28"/>
+    </w:rPr>
+  </w:style>
+  <w:style w:type="paragraph" w:styleId="BodyText">
+    <w:name w:val="Body Text"/>
+    <w:basedOn w:val="Normal"/>
+    <w:pPr>
+      <w:spacing w:after="140" w:line="276" w:lineRule="auto"/>
+    </w:pPr>
+  </w:style>
+  <w:style w:type="paragraph" w:styleId="List">
+    <w:name w:val="List"/>
+    <w:basedOn w:val="BodyText"/>
+    <w:rPr>
+      <w:rFonts w:cs="FreeSans"/>
+    </w:rPr>
+  </w:style>
+  <w:style w:type="paragraph" w:styleId="Caption">
+    <w:name w:val="caption"/>
+    <w:basedOn w:val="Normal"/>
+    <w:qFormat/>
+    <w:pPr>
+      <w:suppressLineNumbers/>
+      <w:spacing w:before="120" w:after="120"/>
+    </w:pPr>
+    <w:rPr>
+      <w:rFonts w:cs="FreeSans"/>
+      <w:i/>
+      <w:iCs/>
+      <w:sz w:val="24"/>
+      <w:szCs w:val="24"/>
+    </w:rPr>
+  </w:style>
+  <w:style w:type="paragraph" w:customStyle="1" w:styleId="Index">
+    <w:name w:val="Index"/>
+    <w:basedOn w:val="Normal"/>
+    <w:qFormat/>
+    <w:pPr>
+      <w:suppressLineNumbers/>
+    </w:pPr>
+    <w:rPr>
+      <w:rFonts w:cs="FreeSans"/>
+    </w:rPr>
+  </w:style>
+  <w:style w:type="paragraph" w:styleId="ListParagraph">
+    <w:name w:val="List Paragraph"/>
+    <w:basedOn w:val="Normal"/>
+    <w:uiPriority w:val="34"/>
+    <w:qFormat/>
+    <w:rsid w:val="008E6441"/>
+    <w:pPr>
+      <w:ind w:left="720"/>
+      <w:contextualSpacing/>
+    </w:pPr>
   </w:style>
 </w:styles>
 </file>

</xml_diff>